<commit_message>
Ohjelman viimeistely ja testit
</commit_message>
<xml_diff>
--- a/Dokumentointi/Käyttötapaus - sanallinen kuvaus.docx
+++ b/Dokumentointi/Käyttötapaus - sanallinen kuvaus.docx
@@ -4,11 +4,496 @@
   <w:body>
     <w:p>
       <w:pPr>
+        <w:rPr>
+          <w:rFonts w:asciiTheme="majorHAnsi" w:hAnsiTheme="majorHAnsi"/>
+          <w:sz w:val="28"/>
+          <w:szCs w:val="28"/>
+        </w:rPr>
+      </w:pPr>
+      <w:r>
+        <w:rPr>
+          <w:rFonts w:asciiTheme="majorHAnsi" w:hAnsiTheme="majorHAnsi"/>
+          <w:sz w:val="28"/>
+          <w:szCs w:val="28"/>
+        </w:rPr>
+        <w:t>Käyttötapaukset</w:t>
+      </w:r>
+    </w:p>
+    <w:sdt>
+      <w:sdtPr>
+        <w:id w:val="-1945366133"/>
+        <w:docPartObj>
+          <w:docPartGallery w:val="Table of Contents"/>
+          <w:docPartUnique/>
+        </w:docPartObj>
+      </w:sdtPr>
+      <w:sdtEndPr>
+        <w:rPr>
+          <w:rFonts w:asciiTheme="minorHAnsi" w:eastAsiaTheme="minorHAnsi" w:hAnsiTheme="minorHAnsi" w:cstheme="minorBidi"/>
+          <w:color w:val="auto"/>
+          <w:sz w:val="22"/>
+          <w:szCs w:val="22"/>
+          <w:lang w:eastAsia="en-US"/>
+        </w:rPr>
+      </w:sdtEndPr>
+      <w:sdtContent>
+        <w:p>
+          <w:pPr>
+            <w:pStyle w:val="Sisllysluettelonotsikko"/>
+          </w:pPr>
+          <w:r>
+            <w:t>Sisällys</w:t>
+          </w:r>
+        </w:p>
+        <w:p>
+          <w:pPr>
+            <w:pStyle w:val="Sisluet1"/>
+            <w:tabs>
+              <w:tab w:val="right" w:leader="dot" w:pos="9628"/>
+            </w:tabs>
+            <w:rPr>
+              <w:rFonts w:eastAsiaTheme="minorEastAsia"/>
+              <w:noProof/>
+              <w:lang w:eastAsia="fi-FI"/>
+            </w:rPr>
+          </w:pPr>
+          <w:r>
+            <w:fldChar w:fldCharType="begin"/>
+          </w:r>
+          <w:r>
+            <w:instrText xml:space="preserve"> TOC \o "1-3" \h \z \u </w:instrText>
+          </w:r>
+          <w:r>
+            <w:fldChar w:fldCharType="separate"/>
+          </w:r>
+          <w:hyperlink w:anchor="_Toc422064555" w:history="1">
+            <w:r>
+              <w:rPr>
+                <w:rStyle w:val="Hyperlinkki"/>
+                <w:noProof/>
+              </w:rPr>
+              <w:t>Langan tallennus</w:t>
+            </w:r>
+            <w:r>
+              <w:rPr>
+                <w:noProof/>
+                <w:webHidden/>
+              </w:rPr>
+              <w:tab/>
+            </w:r>
+            <w:r>
+              <w:rPr>
+                <w:noProof/>
+                <w:webHidden/>
+              </w:rPr>
+              <w:fldChar w:fldCharType="begin"/>
+            </w:r>
+            <w:r>
+              <w:rPr>
+                <w:noProof/>
+                <w:webHidden/>
+              </w:rPr>
+              <w:instrText xml:space="preserve"> PAGEREF _Toc422064555 \h </w:instrText>
+            </w:r>
+            <w:r>
+              <w:rPr>
+                <w:noProof/>
+                <w:webHidden/>
+              </w:rPr>
+            </w:r>
+            <w:r>
+              <w:rPr>
+                <w:noProof/>
+                <w:webHidden/>
+              </w:rPr>
+              <w:fldChar w:fldCharType="separate"/>
+            </w:r>
+            <w:r>
+              <w:rPr>
+                <w:noProof/>
+                <w:webHidden/>
+              </w:rPr>
+              <w:t>1</w:t>
+            </w:r>
+            <w:r>
+              <w:rPr>
+                <w:noProof/>
+                <w:webHidden/>
+              </w:rPr>
+              <w:fldChar w:fldCharType="end"/>
+            </w:r>
+          </w:hyperlink>
+        </w:p>
+        <w:p>
+          <w:pPr>
+            <w:pStyle w:val="Sisluet1"/>
+            <w:tabs>
+              <w:tab w:val="right" w:leader="dot" w:pos="9628"/>
+            </w:tabs>
+            <w:rPr>
+              <w:rFonts w:eastAsiaTheme="minorEastAsia"/>
+              <w:noProof/>
+              <w:lang w:eastAsia="fi-FI"/>
+            </w:rPr>
+          </w:pPr>
+          <w:hyperlink w:anchor="_Toc422064556" w:history="1">
+            <w:r>
+              <w:rPr>
+                <w:rStyle w:val="Hyperlinkki"/>
+                <w:noProof/>
+              </w:rPr>
+              <w:t>Langan haku</w:t>
+            </w:r>
+            <w:r>
+              <w:rPr>
+                <w:noProof/>
+                <w:webHidden/>
+              </w:rPr>
+              <w:tab/>
+            </w:r>
+            <w:r>
+              <w:rPr>
+                <w:noProof/>
+                <w:webHidden/>
+              </w:rPr>
+              <w:fldChar w:fldCharType="begin"/>
+            </w:r>
+            <w:r>
+              <w:rPr>
+                <w:noProof/>
+                <w:webHidden/>
+              </w:rPr>
+              <w:instrText xml:space="preserve"> PAGEREF _Toc422064556 \h </w:instrText>
+            </w:r>
+            <w:r>
+              <w:rPr>
+                <w:noProof/>
+                <w:webHidden/>
+              </w:rPr>
+            </w:r>
+            <w:r>
+              <w:rPr>
+                <w:noProof/>
+                <w:webHidden/>
+              </w:rPr>
+              <w:fldChar w:fldCharType="separate"/>
+            </w:r>
+            <w:r>
+              <w:rPr>
+                <w:noProof/>
+                <w:webHidden/>
+              </w:rPr>
+              <w:t>1</w:t>
+            </w:r>
+            <w:r>
+              <w:rPr>
+                <w:noProof/>
+                <w:webHidden/>
+              </w:rPr>
+              <w:fldChar w:fldCharType="end"/>
+            </w:r>
+          </w:hyperlink>
+        </w:p>
+        <w:p>
+          <w:pPr>
+            <w:pStyle w:val="Sisluet1"/>
+            <w:tabs>
+              <w:tab w:val="right" w:leader="dot" w:pos="9628"/>
+            </w:tabs>
+            <w:rPr>
+              <w:rFonts w:eastAsiaTheme="minorEastAsia"/>
+              <w:noProof/>
+              <w:lang w:eastAsia="fi-FI"/>
+            </w:rPr>
+          </w:pPr>
+          <w:hyperlink w:anchor="_Toc422064557" w:history="1">
+            <w:r>
+              <w:rPr>
+                <w:rStyle w:val="Hyperlinkki"/>
+                <w:noProof/>
+              </w:rPr>
+              <w:t>Kankaan tallennus</w:t>
+            </w:r>
+            <w:r>
+              <w:rPr>
+                <w:noProof/>
+                <w:webHidden/>
+              </w:rPr>
+              <w:tab/>
+            </w:r>
+            <w:r>
+              <w:rPr>
+                <w:noProof/>
+                <w:webHidden/>
+              </w:rPr>
+              <w:fldChar w:fldCharType="begin"/>
+            </w:r>
+            <w:r>
+              <w:rPr>
+                <w:noProof/>
+                <w:webHidden/>
+              </w:rPr>
+              <w:instrText xml:space="preserve"> PAGEREF _Toc422064557 \h </w:instrText>
+            </w:r>
+            <w:r>
+              <w:rPr>
+                <w:noProof/>
+                <w:webHidden/>
+              </w:rPr>
+            </w:r>
+            <w:r>
+              <w:rPr>
+                <w:noProof/>
+                <w:webHidden/>
+              </w:rPr>
+              <w:fldChar w:fldCharType="separate"/>
+            </w:r>
+            <w:r>
+              <w:rPr>
+                <w:noProof/>
+                <w:webHidden/>
+              </w:rPr>
+              <w:t>2</w:t>
+            </w:r>
+            <w:r>
+              <w:rPr>
+                <w:noProof/>
+                <w:webHidden/>
+              </w:rPr>
+              <w:fldChar w:fldCharType="end"/>
+            </w:r>
+          </w:hyperlink>
+        </w:p>
+        <w:p>
+          <w:pPr>
+            <w:pStyle w:val="Sisluet1"/>
+            <w:tabs>
+              <w:tab w:val="right" w:leader="dot" w:pos="9628"/>
+            </w:tabs>
+            <w:rPr>
+              <w:rFonts w:eastAsiaTheme="minorEastAsia"/>
+              <w:noProof/>
+              <w:lang w:eastAsia="fi-FI"/>
+            </w:rPr>
+          </w:pPr>
+          <w:hyperlink w:anchor="_Toc422064558" w:history="1">
+            <w:r>
+              <w:rPr>
+                <w:rStyle w:val="Hyperlinkki"/>
+                <w:noProof/>
+              </w:rPr>
+              <w:t>Kankaan haku</w:t>
+            </w:r>
+            <w:r>
+              <w:rPr>
+                <w:noProof/>
+                <w:webHidden/>
+              </w:rPr>
+              <w:tab/>
+            </w:r>
+            <w:r>
+              <w:rPr>
+                <w:noProof/>
+                <w:webHidden/>
+              </w:rPr>
+              <w:fldChar w:fldCharType="begin"/>
+            </w:r>
+            <w:r>
+              <w:rPr>
+                <w:noProof/>
+                <w:webHidden/>
+              </w:rPr>
+              <w:instrText xml:space="preserve"> PAGEREF _Toc422064558 \h </w:instrText>
+            </w:r>
+            <w:r>
+              <w:rPr>
+                <w:noProof/>
+                <w:webHidden/>
+              </w:rPr>
+            </w:r>
+            <w:r>
+              <w:rPr>
+                <w:noProof/>
+                <w:webHidden/>
+              </w:rPr>
+              <w:fldChar w:fldCharType="separate"/>
+            </w:r>
+            <w:r>
+              <w:rPr>
+                <w:noProof/>
+                <w:webHidden/>
+              </w:rPr>
+              <w:t>2</w:t>
+            </w:r>
+            <w:r>
+              <w:rPr>
+                <w:noProof/>
+                <w:webHidden/>
+              </w:rPr>
+              <w:fldChar w:fldCharType="end"/>
+            </w:r>
+          </w:hyperlink>
+        </w:p>
+        <w:p>
+          <w:pPr>
+            <w:pStyle w:val="Sisluet1"/>
+            <w:tabs>
+              <w:tab w:val="right" w:leader="dot" w:pos="9628"/>
+            </w:tabs>
+            <w:rPr>
+              <w:rFonts w:eastAsiaTheme="minorEastAsia"/>
+              <w:noProof/>
+              <w:lang w:eastAsia="fi-FI"/>
+            </w:rPr>
+          </w:pPr>
+          <w:hyperlink w:anchor="_Toc422064559" w:history="1">
+            <w:r>
+              <w:rPr>
+                <w:rStyle w:val="Hyperlinkki"/>
+                <w:noProof/>
+              </w:rPr>
+              <w:t>Ristipistotyön tallennus</w:t>
+            </w:r>
+            <w:r>
+              <w:rPr>
+                <w:noProof/>
+                <w:webHidden/>
+              </w:rPr>
+              <w:tab/>
+            </w:r>
+            <w:r>
+              <w:rPr>
+                <w:noProof/>
+                <w:webHidden/>
+              </w:rPr>
+              <w:fldChar w:fldCharType="begin"/>
+            </w:r>
+            <w:r>
+              <w:rPr>
+                <w:noProof/>
+                <w:webHidden/>
+              </w:rPr>
+              <w:instrText xml:space="preserve"> PAGEREF _Toc422064559 \h </w:instrText>
+            </w:r>
+            <w:r>
+              <w:rPr>
+                <w:noProof/>
+                <w:webHidden/>
+              </w:rPr>
+            </w:r>
+            <w:r>
+              <w:rPr>
+                <w:noProof/>
+                <w:webHidden/>
+              </w:rPr>
+              <w:fldChar w:fldCharType="separate"/>
+            </w:r>
+            <w:r>
+              <w:rPr>
+                <w:noProof/>
+                <w:webHidden/>
+              </w:rPr>
+              <w:t>3</w:t>
+            </w:r>
+            <w:r>
+              <w:rPr>
+                <w:noProof/>
+                <w:webHidden/>
+              </w:rPr>
+              <w:fldChar w:fldCharType="end"/>
+            </w:r>
+          </w:hyperlink>
+        </w:p>
+        <w:p>
+          <w:pPr>
+            <w:pStyle w:val="Sisluet1"/>
+            <w:tabs>
+              <w:tab w:val="right" w:leader="dot" w:pos="9628"/>
+            </w:tabs>
+            <w:rPr>
+              <w:rFonts w:eastAsiaTheme="minorEastAsia"/>
+              <w:noProof/>
+              <w:lang w:eastAsia="fi-FI"/>
+            </w:rPr>
+          </w:pPr>
+          <w:hyperlink w:anchor="_Toc422064560" w:history="1">
+            <w:r>
+              <w:rPr>
+                <w:rStyle w:val="Hyperlinkki"/>
+                <w:noProof/>
+              </w:rPr>
+              <w:t>Käyttäjän tallennus</w:t>
+            </w:r>
+            <w:r>
+              <w:rPr>
+                <w:noProof/>
+                <w:webHidden/>
+              </w:rPr>
+              <w:tab/>
+            </w:r>
+            <w:r>
+              <w:rPr>
+                <w:noProof/>
+                <w:webHidden/>
+              </w:rPr>
+              <w:fldChar w:fldCharType="begin"/>
+            </w:r>
+            <w:r>
+              <w:rPr>
+                <w:noProof/>
+                <w:webHidden/>
+              </w:rPr>
+              <w:instrText xml:space="preserve"> PAGEREF _Toc422064560 \h </w:instrText>
+            </w:r>
+            <w:r>
+              <w:rPr>
+                <w:noProof/>
+                <w:webHidden/>
+              </w:rPr>
+            </w:r>
+            <w:r>
+              <w:rPr>
+                <w:noProof/>
+                <w:webHidden/>
+              </w:rPr>
+              <w:fldChar w:fldCharType="separate"/>
+            </w:r>
+            <w:r>
+              <w:rPr>
+                <w:noProof/>
+                <w:webHidden/>
+              </w:rPr>
+              <w:t>3</w:t>
+            </w:r>
+            <w:r>
+              <w:rPr>
+                <w:noProof/>
+                <w:webHidden/>
+              </w:rPr>
+              <w:fldChar w:fldCharType="end"/>
+            </w:r>
+          </w:hyperlink>
+        </w:p>
+        <w:p>
+          <w:r>
+            <w:rPr>
+              <w:b/>
+              <w:bCs/>
+            </w:rPr>
+            <w:fldChar w:fldCharType="end"/>
+          </w:r>
+        </w:p>
+      </w:sdtContent>
+    </w:sdt>
+    <w:p>
+      <w:pPr>
         <w:pStyle w:val="Otsikko1"/>
       </w:pPr>
+      <w:bookmarkStart w:id="0" w:name="_Toc422064555"/>
       <w:r>
         <w:t>Langan tallennus</w:t>
       </w:r>
+      <w:bookmarkEnd w:id="0"/>
     </w:p>
     <w:tbl>
       <w:tblPr>
@@ -484,7 +969,10 @@
               <w:t>V1 =”</w:t>
             </w:r>
             <w:r>
-              <w:t>Pakollinen tieto puuttuu.</w:t>
+              <w:t>XX on pakollinen tieto</w:t>
+            </w:r>
+            <w:r>
+              <w:t>.</w:t>
             </w:r>
             <w:r>
               <w:t>”</w:t>
@@ -515,7 +1003,10 @@
           </w:tcPr>
           <w:p>
             <w:r>
-              <w:t xml:space="preserve">V2=”Yritit syöttää samalla </w:t>
+              <w:t>V2=”</w:t>
+            </w:r>
+            <w:r>
+              <w:t xml:space="preserve">Samalla </w:t>
             </w:r>
             <w:proofErr w:type="spellStart"/>
             <w:r>
@@ -523,7 +1014,10 @@
             </w:r>
             <w:proofErr w:type="spellEnd"/>
             <w:r>
-              <w:t xml:space="preserve"> uutta lankaa”</w:t>
+              <w:t xml:space="preserve"> on jo lanka</w:t>
+            </w:r>
+            <w:r>
+              <w:t>”</w:t>
             </w:r>
           </w:p>
         </w:tc>
@@ -531,16 +1025,13 @@
     </w:tbl>
     <w:p>
       <w:pPr>
-        <w:pStyle w:val="Luettelokappale"/>
-      </w:pPr>
-    </w:p>
-    <w:p>
-      <w:pPr>
         <w:pStyle w:val="Otsikko1"/>
       </w:pPr>
+      <w:bookmarkStart w:id="1" w:name="_Toc422064556"/>
       <w:r>
         <w:t>Langan haku</w:t>
       </w:r>
+      <w:bookmarkEnd w:id="1"/>
     </w:p>
     <w:tbl>
       <w:tblPr>
@@ -639,8 +1130,16 @@
             <w:r>
               <w:t xml:space="preserve">Käyttäjä avaa päävalikosta </w:t>
             </w:r>
-            <w:r>
-              <w:t>Langat -ikkunan</w:t>
+            <w:proofErr w:type="spellStart"/>
+            <w:r>
+              <w:t>Kayttajat</w:t>
+            </w:r>
+            <w:proofErr w:type="spellEnd"/>
+            <w:r>
+              <w:t xml:space="preserve"> tai Ristipistotyö </w:t>
+            </w:r>
+            <w:r>
+              <w:t>-ikkunan</w:t>
             </w:r>
           </w:p>
         </w:tc>
@@ -670,7 +1169,30 @@
               </w:numPr>
             </w:pPr>
             <w:r>
-              <w:t xml:space="preserve">Käyttäjä painaa listauspainiketta, jolloin näyttöön tuodaan kaikki xml:n tallennetut langat. </w:t>
+              <w:t xml:space="preserve">Käyttäjä painaa </w:t>
+            </w:r>
+            <w:proofErr w:type="spellStart"/>
+            <w:r>
+              <w:t>Nayta</w:t>
+            </w:r>
+            <w:proofErr w:type="spellEnd"/>
+            <w:r>
+              <w:t xml:space="preserve"> langat </w:t>
+            </w:r>
+            <w:proofErr w:type="gramStart"/>
+            <w:r>
+              <w:t>–painiketta</w:t>
+            </w:r>
+            <w:proofErr w:type="gramEnd"/>
+            <w:r>
+              <w:t>,</w:t>
+            </w:r>
+            <w:r>
+              <w:t xml:space="preserve"> jolloin näyttöön tuodaan kaikki xml:n </w:t>
+            </w:r>
+            <w:r>
+              <w:lastRenderedPageBreak/>
+              <w:t xml:space="preserve">tallennetut langat. </w:t>
             </w:r>
           </w:p>
         </w:tc>
@@ -684,6 +1206,7 @@
               <w:ind w:left="0"/>
             </w:pPr>
             <w:r>
+              <w:lastRenderedPageBreak/>
               <w:t>K1, K2</w:t>
             </w:r>
           </w:p>
@@ -820,7 +1343,10 @@
           </w:tcPr>
           <w:p>
             <w:r>
-              <w:t>K2 Jos listalla ei ole lankoja, näytetään teksti</w:t>
+              <w:t xml:space="preserve">K2 Jos listalla </w:t>
+            </w:r>
+            <w:r>
+              <w:t>ei ole lankoja, ei näytetä mitään.</w:t>
             </w:r>
           </w:p>
         </w:tc>
@@ -833,9 +1359,6 @@
               <w:pStyle w:val="Luettelokappale"/>
               <w:ind w:left="0"/>
             </w:pPr>
-            <w:r>
-              <w:t>P1</w:t>
-            </w:r>
           </w:p>
         </w:tc>
       </w:tr>
@@ -884,49 +1407,580 @@
                 <w:highlight w:val="yellow"/>
               </w:rPr>
             </w:pPr>
-            <w:r>
+          </w:p>
+        </w:tc>
+        <w:tc>
+          <w:tcPr>
+            <w:tcW w:w="4473" w:type="dxa"/>
+          </w:tcPr>
+          <w:p>
+            <w:pPr>
+              <w:pStyle w:val="Luettelokappale"/>
+              <w:ind w:left="0"/>
               <w:rPr>
                 <w:highlight w:val="yellow"/>
               </w:rPr>
-              <w:t>P1 Listalla ei ole yhtään lankoja</w:t>
-            </w:r>
-          </w:p>
-        </w:tc>
-        <w:tc>
-          <w:tcPr>
-            <w:tcW w:w="4473" w:type="dxa"/>
-          </w:tcPr>
-          <w:p>
-            <w:pPr>
-              <w:pStyle w:val="Luettelokappale"/>
-              <w:ind w:left="0"/>
-              <w:rPr>
-                <w:highlight w:val="yellow"/>
-              </w:rPr>
-            </w:pPr>
-            <w:r>
-              <w:rPr>
-                <w:highlight w:val="yellow"/>
-              </w:rPr>
-              <w:t>V1 = ”Lista on vielä tyhjä”</w:t>
-            </w:r>
+            </w:pPr>
           </w:p>
         </w:tc>
       </w:tr>
     </w:tbl>
     <w:p>
       <w:pPr>
-        <w:pStyle w:val="Luettelokappale"/>
-      </w:pPr>
+        <w:pStyle w:val="Otsikko1"/>
+      </w:pPr>
+      <w:bookmarkStart w:id="2" w:name="_Toc422064557"/>
+      <w:r>
+        <w:t>Kankaan</w:t>
+      </w:r>
+      <w:r>
+        <w:t xml:space="preserve"> tallennus</w:t>
+      </w:r>
+      <w:bookmarkEnd w:id="2"/>
     </w:p>
+    <w:tbl>
+      <w:tblPr>
+        <w:tblStyle w:val="TaulukkoRuudukko"/>
+        <w:tblW w:w="8550" w:type="dxa"/>
+        <w:tblInd w:w="720" w:type="dxa"/>
+        <w:tblLook w:val="04A0" w:firstRow="1" w:lastRow="0" w:firstColumn="1" w:lastColumn="0" w:noHBand="0" w:noVBand="1"/>
+      </w:tblPr>
+      <w:tblGrid>
+        <w:gridCol w:w="4598"/>
+        <w:gridCol w:w="3952"/>
+      </w:tblGrid>
+      <w:tr>
+        <w:tc>
+          <w:tcPr>
+            <w:tcW w:w="4598" w:type="dxa"/>
+            <w:shd w:val="clear" w:color="auto" w:fill="DDD9C3" w:themeFill="background2" w:themeFillShade="E6"/>
+          </w:tcPr>
+          <w:p>
+            <w:pPr>
+              <w:pStyle w:val="Luettelokappale"/>
+              <w:rPr>
+                <w:b/>
+              </w:rPr>
+            </w:pPr>
+            <w:r>
+              <w:rPr>
+                <w:b/>
+              </w:rPr>
+              <w:t>Kuvaus</w:t>
+            </w:r>
+          </w:p>
+        </w:tc>
+        <w:tc>
+          <w:tcPr>
+            <w:tcW w:w="3952" w:type="dxa"/>
+            <w:shd w:val="clear" w:color="auto" w:fill="DDD9C3" w:themeFill="background2" w:themeFillShade="E6"/>
+          </w:tcPr>
+          <w:p>
+            <w:pPr>
+              <w:pStyle w:val="Luettelokappale"/>
+              <w:ind w:left="0"/>
+              <w:rPr>
+                <w:b/>
+              </w:rPr>
+            </w:pPr>
+          </w:p>
+        </w:tc>
+      </w:tr>
+      <w:tr>
+        <w:tc>
+          <w:tcPr>
+            <w:tcW w:w="4598" w:type="dxa"/>
+          </w:tcPr>
+          <w:p>
+            <w:pPr>
+              <w:pStyle w:val="Luettelokappale"/>
+              <w:numPr>
+                <w:ilvl w:val="0"/>
+                <w:numId w:val="17"/>
+              </w:numPr>
+            </w:pPr>
+            <w:r>
+              <w:t>Käyttäjä avaa ristipistotyö -ohjelman</w:t>
+            </w:r>
+          </w:p>
+        </w:tc>
+        <w:tc>
+          <w:tcPr>
+            <w:tcW w:w="3952" w:type="dxa"/>
+          </w:tcPr>
+          <w:p>
+            <w:pPr>
+              <w:pStyle w:val="Luettelokappale"/>
+              <w:ind w:left="0"/>
+            </w:pPr>
+          </w:p>
+        </w:tc>
+      </w:tr>
+      <w:tr>
+        <w:tc>
+          <w:tcPr>
+            <w:tcW w:w="4598" w:type="dxa"/>
+          </w:tcPr>
+          <w:p>
+            <w:pPr>
+              <w:pStyle w:val="Luettelokappale"/>
+              <w:numPr>
+                <w:ilvl w:val="0"/>
+                <w:numId w:val="17"/>
+              </w:numPr>
+            </w:pPr>
+            <w:r>
+              <w:t xml:space="preserve">Käyttäjä avaa päävalikosta </w:t>
+            </w:r>
+            <w:r>
+              <w:t>Kangas</w:t>
+            </w:r>
+            <w:r>
+              <w:t xml:space="preserve"> -ikkunan</w:t>
+            </w:r>
+          </w:p>
+        </w:tc>
+        <w:tc>
+          <w:tcPr>
+            <w:tcW w:w="3952" w:type="dxa"/>
+          </w:tcPr>
+          <w:p>
+            <w:pPr>
+              <w:pStyle w:val="Luettelokappale"/>
+              <w:ind w:left="0"/>
+            </w:pPr>
+            <w:r>
+              <w:t>K1</w:t>
+            </w:r>
+          </w:p>
+        </w:tc>
+      </w:tr>
+      <w:tr>
+        <w:tc>
+          <w:tcPr>
+            <w:tcW w:w="4598" w:type="dxa"/>
+          </w:tcPr>
+          <w:p>
+            <w:pPr>
+              <w:pStyle w:val="Luettelokappale"/>
+              <w:numPr>
+                <w:ilvl w:val="0"/>
+                <w:numId w:val="17"/>
+              </w:numPr>
+            </w:pPr>
+            <w:r>
+              <w:t xml:space="preserve">Käyttäjä syöttää </w:t>
+            </w:r>
+            <w:r>
+              <w:t>kankaasta</w:t>
+            </w:r>
+            <w:r>
+              <w:t xml:space="preserve"> pakolliset tiedot.</w:t>
+            </w:r>
+          </w:p>
+          <w:p>
+            <w:pPr>
+              <w:pStyle w:val="Luettelokappale"/>
+              <w:ind w:left="360"/>
+            </w:pPr>
+          </w:p>
+          <w:p>
+            <w:pPr>
+              <w:pStyle w:val="Luettelokappale"/>
+            </w:pPr>
+          </w:p>
+        </w:tc>
+        <w:tc>
+          <w:tcPr>
+            <w:tcW w:w="3952" w:type="dxa"/>
+          </w:tcPr>
+          <w:p>
+            <w:pPr>
+              <w:pStyle w:val="Luettelokappale"/>
+              <w:ind w:left="0"/>
+            </w:pPr>
+            <w:r>
+              <w:t>K2</w:t>
+            </w:r>
+          </w:p>
+        </w:tc>
+      </w:tr>
+      <w:tr>
+        <w:tc>
+          <w:tcPr>
+            <w:tcW w:w="4598" w:type="dxa"/>
+          </w:tcPr>
+          <w:p>
+            <w:pPr>
+              <w:pStyle w:val="Luettelokappale"/>
+              <w:numPr>
+                <w:ilvl w:val="0"/>
+                <w:numId w:val="17"/>
+              </w:numPr>
+            </w:pPr>
+            <w:r>
+              <w:t>Käyttäjä ei voi talle</w:t>
+            </w:r>
+            <w:r>
+              <w:t xml:space="preserve">ntaa samalla </w:t>
+            </w:r>
+            <w:proofErr w:type="spellStart"/>
+            <w:r>
+              <w:t>id:llä</w:t>
+            </w:r>
+            <w:proofErr w:type="spellEnd"/>
+            <w:r>
+              <w:t xml:space="preserve"> uutta kangasta</w:t>
+            </w:r>
+          </w:p>
+        </w:tc>
+        <w:tc>
+          <w:tcPr>
+            <w:tcW w:w="3952" w:type="dxa"/>
+          </w:tcPr>
+          <w:p>
+            <w:pPr>
+              <w:pStyle w:val="Luettelokappale"/>
+              <w:ind w:left="0"/>
+            </w:pPr>
+            <w:r>
+              <w:t>K3</w:t>
+            </w:r>
+          </w:p>
+        </w:tc>
+      </w:tr>
+      <w:tr>
+        <w:tc>
+          <w:tcPr>
+            <w:tcW w:w="4598" w:type="dxa"/>
+          </w:tcPr>
+          <w:p>
+            <w:pPr>
+              <w:pStyle w:val="Luettelokappale"/>
+              <w:numPr>
+                <w:ilvl w:val="0"/>
+                <w:numId w:val="17"/>
+              </w:numPr>
+            </w:pPr>
+            <w:r>
+              <w:t xml:space="preserve">Käyttäjä painaa Tallenna </w:t>
+            </w:r>
+            <w:proofErr w:type="gramStart"/>
+            <w:r>
+              <w:t>–painiketta</w:t>
+            </w:r>
+            <w:proofErr w:type="gramEnd"/>
+            <w:r>
+              <w:t>.</w:t>
+            </w:r>
+          </w:p>
+        </w:tc>
+        <w:tc>
+          <w:tcPr>
+            <w:tcW w:w="3952" w:type="dxa"/>
+          </w:tcPr>
+          <w:p>
+            <w:pPr>
+              <w:pStyle w:val="Luettelokappale"/>
+              <w:ind w:left="0"/>
+            </w:pPr>
+          </w:p>
+        </w:tc>
+      </w:tr>
+      <w:tr>
+        <w:tc>
+          <w:tcPr>
+            <w:tcW w:w="4598" w:type="dxa"/>
+            <w:shd w:val="clear" w:color="auto" w:fill="DDD9C3" w:themeFill="background2" w:themeFillShade="E6"/>
+          </w:tcPr>
+          <w:p>
+            <w:pPr>
+              <w:pStyle w:val="Luettelokappale"/>
+              <w:rPr>
+                <w:b/>
+              </w:rPr>
+            </w:pPr>
+            <w:r>
+              <w:rPr>
+                <w:b/>
+              </w:rPr>
+              <w:t>Käyttötapaukset</w:t>
+            </w:r>
+          </w:p>
+        </w:tc>
+        <w:tc>
+          <w:tcPr>
+            <w:tcW w:w="3952" w:type="dxa"/>
+            <w:shd w:val="clear" w:color="auto" w:fill="DDD9C3" w:themeFill="background2" w:themeFillShade="E6"/>
+          </w:tcPr>
+          <w:p>
+            <w:pPr>
+              <w:pStyle w:val="Luettelokappale"/>
+              <w:ind w:left="0"/>
+              <w:rPr>
+                <w:b/>
+              </w:rPr>
+            </w:pPr>
+          </w:p>
+        </w:tc>
+      </w:tr>
+      <w:tr>
+        <w:tc>
+          <w:tcPr>
+            <w:tcW w:w="4598" w:type="dxa"/>
+          </w:tcPr>
+          <w:p>
+            <w:r>
+              <w:t>K1 Tietoja voidaan syöttää seuraavista tiedoista:</w:t>
+            </w:r>
+          </w:p>
+          <w:p>
+            <w:pPr>
+              <w:pStyle w:val="Luettelokappale"/>
+              <w:numPr>
+                <w:ilvl w:val="0"/>
+                <w:numId w:val="14"/>
+              </w:numPr>
+            </w:pPr>
+            <w:r>
+              <w:t>Kankaan</w:t>
+            </w:r>
+            <w:r>
+              <w:t xml:space="preserve"> id (yksilöivä tieto)</w:t>
+            </w:r>
+          </w:p>
+          <w:p>
+            <w:pPr>
+              <w:pStyle w:val="Luettelokappale"/>
+              <w:numPr>
+                <w:ilvl w:val="0"/>
+                <w:numId w:val="14"/>
+              </w:numPr>
+            </w:pPr>
+            <w:r>
+              <w:t xml:space="preserve">Kankaan </w:t>
+            </w:r>
+            <w:r>
+              <w:t>merkki</w:t>
+            </w:r>
+          </w:p>
+          <w:p>
+            <w:pPr>
+              <w:pStyle w:val="Luettelokappale"/>
+            </w:pPr>
+          </w:p>
+        </w:tc>
+        <w:tc>
+          <w:tcPr>
+            <w:tcW w:w="3952" w:type="dxa"/>
+          </w:tcPr>
+          <w:p>
+            <w:pPr>
+              <w:pStyle w:val="Luettelokappale"/>
+              <w:ind w:left="0"/>
+            </w:pPr>
+            <w:r>
+              <w:t xml:space="preserve">Kankaan id </w:t>
+            </w:r>
+            <w:r>
+              <w:t>on yksilöivä tunniste</w:t>
+            </w:r>
+            <w:r>
+              <w:t>.</w:t>
+            </w:r>
+          </w:p>
+        </w:tc>
+      </w:tr>
+      <w:tr>
+        <w:tc>
+          <w:tcPr>
+            <w:tcW w:w="4598" w:type="dxa"/>
+          </w:tcPr>
+          <w:p>
+            <w:r>
+              <w:t xml:space="preserve">K2 Pakollisia tietoja ovat: </w:t>
+            </w:r>
+            <w:r>
+              <w:t>Kankaan</w:t>
+            </w:r>
+            <w:r>
+              <w:t xml:space="preserve"> id, </w:t>
+            </w:r>
+            <w:r>
+              <w:t>kankaan</w:t>
+            </w:r>
+            <w:r>
+              <w:t xml:space="preserve"> merkki</w:t>
+            </w:r>
+          </w:p>
+        </w:tc>
+        <w:tc>
+          <w:tcPr>
+            <w:tcW w:w="3952" w:type="dxa"/>
+          </w:tcPr>
+          <w:p>
+            <w:pPr>
+              <w:pStyle w:val="Luettelokappale"/>
+              <w:ind w:left="0"/>
+            </w:pPr>
+            <w:r>
+              <w:t>P1</w:t>
+            </w:r>
+          </w:p>
+        </w:tc>
+      </w:tr>
+      <w:tr>
+        <w:tc>
+          <w:tcPr>
+            <w:tcW w:w="4598" w:type="dxa"/>
+          </w:tcPr>
+          <w:p>
+            <w:r>
+              <w:t xml:space="preserve">K3 Jos käyttäjä yrittää syöttää samalla </w:t>
+            </w:r>
+            <w:proofErr w:type="spellStart"/>
+            <w:r>
+              <w:t>id:llä</w:t>
+            </w:r>
+            <w:proofErr w:type="spellEnd"/>
+            <w:r>
+              <w:t xml:space="preserve"> uutta </w:t>
+            </w:r>
+            <w:r>
+              <w:t>kangasta</w:t>
+            </w:r>
+            <w:r>
+              <w:t>, annetaan ilmoitus</w:t>
+            </w:r>
+          </w:p>
+        </w:tc>
+        <w:tc>
+          <w:tcPr>
+            <w:tcW w:w="3952" w:type="dxa"/>
+          </w:tcPr>
+          <w:p>
+            <w:pPr>
+              <w:pStyle w:val="Luettelokappale"/>
+              <w:ind w:left="0"/>
+            </w:pPr>
+            <w:r>
+              <w:t>P2</w:t>
+            </w:r>
+          </w:p>
+        </w:tc>
+      </w:tr>
+      <w:tr>
+        <w:tc>
+          <w:tcPr>
+            <w:tcW w:w="4598" w:type="dxa"/>
+            <w:shd w:val="clear" w:color="auto" w:fill="DDD9C3" w:themeFill="background2" w:themeFillShade="E6"/>
+          </w:tcPr>
+          <w:p>
+            <w:pPr>
+              <w:pStyle w:val="Luettelokappale"/>
+              <w:rPr>
+                <w:b/>
+              </w:rPr>
+            </w:pPr>
+            <w:r>
+              <w:rPr>
+                <w:b/>
+              </w:rPr>
+              <w:t>Poikkeukset</w:t>
+            </w:r>
+          </w:p>
+        </w:tc>
+        <w:tc>
+          <w:tcPr>
+            <w:tcW w:w="3952" w:type="dxa"/>
+            <w:shd w:val="clear" w:color="auto" w:fill="DDD9C3" w:themeFill="background2" w:themeFillShade="E6"/>
+          </w:tcPr>
+          <w:p>
+            <w:pPr>
+              <w:pStyle w:val="Luettelokappale"/>
+              <w:ind w:left="0"/>
+            </w:pPr>
+          </w:p>
+        </w:tc>
+      </w:tr>
+      <w:tr>
+        <w:tc>
+          <w:tcPr>
+            <w:tcW w:w="4598" w:type="dxa"/>
+          </w:tcPr>
+          <w:p>
+            <w:r>
+              <w:t xml:space="preserve">P1 Jos joku pakollinen tieto puuttuu, annetaan huomautus V1. </w:t>
+            </w:r>
+          </w:p>
+          <w:p/>
+        </w:tc>
+        <w:tc>
+          <w:tcPr>
+            <w:tcW w:w="3952" w:type="dxa"/>
+          </w:tcPr>
+          <w:p>
+            <w:r>
+              <w:t>V1 =”XX on pakollinen tieto.”</w:t>
+            </w:r>
+          </w:p>
+          <w:p>
+            <w:pPr>
+              <w:pStyle w:val="Luettelokappale"/>
+              <w:ind w:left="0"/>
+            </w:pPr>
+          </w:p>
+        </w:tc>
+      </w:tr>
+      <w:tr>
+        <w:tc>
+          <w:tcPr>
+            <w:tcW w:w="4598" w:type="dxa"/>
+          </w:tcPr>
+          <w:p>
+            <w:r>
+              <w:t>P2 Samaa lankaa ei voi syöttää uudelleen</w:t>
+            </w:r>
+          </w:p>
+        </w:tc>
+        <w:tc>
+          <w:tcPr>
+            <w:tcW w:w="3952" w:type="dxa"/>
+          </w:tcPr>
+          <w:p>
+            <w:r>
+              <w:t xml:space="preserve">V2=”Samalla </w:t>
+            </w:r>
+            <w:proofErr w:type="spellStart"/>
+            <w:r>
+              <w:t>id:llä</w:t>
+            </w:r>
+            <w:proofErr w:type="spellEnd"/>
+            <w:r>
+              <w:t xml:space="preserve"> on jo </w:t>
+            </w:r>
+            <w:r>
+              <w:t>kangas</w:t>
+            </w:r>
+            <w:r>
+              <w:t>”</w:t>
+            </w:r>
+          </w:p>
+        </w:tc>
+      </w:tr>
+    </w:tbl>
     <w:p>
       <w:pPr>
         <w:pStyle w:val="Otsikko1"/>
       </w:pPr>
+      <w:bookmarkStart w:id="3" w:name="_Toc422064558"/>
       <w:r>
-        <w:lastRenderedPageBreak/>
-        <w:t>Ristipistotyön tallennus</w:t>
+        <w:t>Kankaan</w:t>
       </w:r>
+      <w:r>
+        <w:t xml:space="preserve"> haku</w:t>
+      </w:r>
+      <w:bookmarkEnd w:id="3"/>
     </w:p>
     <w:tbl>
       <w:tblPr>
@@ -986,7 +2040,7 @@
               <w:pStyle w:val="Luettelokappale"/>
               <w:numPr>
                 <w:ilvl w:val="0"/>
-                <w:numId w:val="10"/>
+                <w:numId w:val="18"/>
               </w:numPr>
             </w:pPr>
             <w:r>
@@ -1016,17 +2070,19 @@
               <w:pStyle w:val="Luettelokappale"/>
               <w:numPr>
                 <w:ilvl w:val="0"/>
-                <w:numId w:val="10"/>
+                <w:numId w:val="18"/>
               </w:numPr>
             </w:pPr>
             <w:r>
               <w:t xml:space="preserve">Käyttäjä avaa päävalikosta </w:t>
             </w:r>
-            <w:r>
-              <w:t>Ristipistotyö</w:t>
-            </w:r>
-            <w:r>
-              <w:t xml:space="preserve"> -ikkunan</w:t>
+            <w:proofErr w:type="spellStart"/>
+            <w:r>
+              <w:t>Kayttajat</w:t>
+            </w:r>
+            <w:proofErr w:type="spellEnd"/>
+            <w:r>
+              <w:t xml:space="preserve"> tai Ristipistotyö -ikkunan</w:t>
             </w:r>
           </w:p>
         </w:tc>
@@ -1039,9 +2095,6 @@
               <w:pStyle w:val="Luettelokappale"/>
               <w:ind w:left="0"/>
             </w:pPr>
-            <w:r>
-              <w:t>K1</w:t>
-            </w:r>
           </w:p>
         </w:tc>
       </w:tr>
@@ -1055,11 +2108,39 @@
               <w:pStyle w:val="Luettelokappale"/>
               <w:numPr>
                 <w:ilvl w:val="0"/>
-                <w:numId w:val="10"/>
+                <w:numId w:val="18"/>
               </w:numPr>
             </w:pPr>
             <w:r>
-              <w:t>Käyttäjä syöttää ristipistotyöstä pakolliset tiedot</w:t>
+              <w:t xml:space="preserve">Käyttäjä painaa </w:t>
+            </w:r>
+            <w:proofErr w:type="spellStart"/>
+            <w:r>
+              <w:t>Nayta</w:t>
+            </w:r>
+            <w:proofErr w:type="spellEnd"/>
+            <w:r>
+              <w:t xml:space="preserve"> </w:t>
+            </w:r>
+            <w:r>
+              <w:t>kankaat</w:t>
+            </w:r>
+            <w:r>
+              <w:t xml:space="preserve"> </w:t>
+            </w:r>
+            <w:proofErr w:type="gramStart"/>
+            <w:r>
+              <w:t>–painiketta</w:t>
+            </w:r>
+            <w:proofErr w:type="gramEnd"/>
+            <w:r>
+              <w:t xml:space="preserve">, jolloin näyttöön tuodaan kaikki xml:n tallennetut </w:t>
+            </w:r>
+            <w:r>
+              <w:t>kankaat</w:t>
+            </w:r>
+            <w:r>
+              <w:t xml:space="preserve">. </w:t>
             </w:r>
           </w:p>
         </w:tc>
@@ -1073,7 +2154,7 @@
               <w:ind w:left="0"/>
             </w:pPr>
             <w:r>
-              <w:t>K2</w:t>
+              <w:t>K1, K2</w:t>
             </w:r>
           </w:p>
         </w:tc>
@@ -1083,18 +2164,104 @@
           <w:tcPr>
             <w:tcW w:w="4661" w:type="dxa"/>
           </w:tcPr>
+          <w:p>
+            <w:pPr>
+              <w:pStyle w:val="Luettelokappale"/>
+              <w:ind w:left="360"/>
+            </w:pPr>
+          </w:p>
+        </w:tc>
+        <w:tc>
+          <w:tcPr>
+            <w:tcW w:w="4473" w:type="dxa"/>
+          </w:tcPr>
+          <w:p>
+            <w:pPr>
+              <w:pStyle w:val="Luettelokappale"/>
+              <w:ind w:left="0"/>
+            </w:pPr>
+          </w:p>
+        </w:tc>
+      </w:tr>
+      <w:tr>
+        <w:tc>
+          <w:tcPr>
+            <w:tcW w:w="4661" w:type="dxa"/>
+            <w:shd w:val="clear" w:color="auto" w:fill="DDD9C3" w:themeFill="background2" w:themeFillShade="E6"/>
+          </w:tcPr>
+          <w:p>
+            <w:pPr>
+              <w:pStyle w:val="Luettelokappale"/>
+              <w:rPr>
+                <w:b/>
+              </w:rPr>
+            </w:pPr>
+            <w:r>
+              <w:rPr>
+                <w:b/>
+              </w:rPr>
+              <w:t>Käyttötapaukset</w:t>
+            </w:r>
+          </w:p>
+        </w:tc>
+        <w:tc>
+          <w:tcPr>
+            <w:tcW w:w="4473" w:type="dxa"/>
+            <w:shd w:val="clear" w:color="auto" w:fill="DDD9C3" w:themeFill="background2" w:themeFillShade="E6"/>
+          </w:tcPr>
+          <w:p>
+            <w:pPr>
+              <w:pStyle w:val="Luettelokappale"/>
+              <w:ind w:left="0"/>
+              <w:rPr>
+                <w:b/>
+              </w:rPr>
+            </w:pPr>
+          </w:p>
+        </w:tc>
+      </w:tr>
+      <w:tr>
+        <w:tc>
+          <w:tcPr>
+            <w:tcW w:w="4661" w:type="dxa"/>
+          </w:tcPr>
+          <w:p>
+            <w:r>
+              <w:t xml:space="preserve">K1 Listalla näkyy </w:t>
+            </w:r>
+          </w:p>
           <w:p>
             <w:pPr>
               <w:pStyle w:val="Luettelokappale"/>
               <w:numPr>
                 <w:ilvl w:val="0"/>
-                <w:numId w:val="10"/>
+                <w:numId w:val="15"/>
               </w:numPr>
             </w:pPr>
             <w:r>
-              <w:t>Kun työn tiedot ovat syötetty, painetaan Tallenna -painiketta</w:t>
-            </w:r>
-          </w:p>
+              <w:lastRenderedPageBreak/>
+              <w:t>Kankaan</w:t>
+            </w:r>
+            <w:r>
+              <w:t xml:space="preserve"> id</w:t>
+            </w:r>
+          </w:p>
+          <w:p>
+            <w:pPr>
+              <w:pStyle w:val="Luettelokappale"/>
+              <w:numPr>
+                <w:ilvl w:val="0"/>
+                <w:numId w:val="15"/>
+              </w:numPr>
+            </w:pPr>
+            <w:r>
+              <w:t>Kankaan</w:t>
+            </w:r>
+            <w:r>
+              <w:t xml:space="preserve"> merkki</w:t>
+            </w:r>
+          </w:p>
+          <w:p/>
         </w:tc>
         <w:tc>
           <w:tcPr>
@@ -1105,9 +2272,30 @@
               <w:pStyle w:val="Luettelokappale"/>
               <w:ind w:left="0"/>
             </w:pPr>
-            <w:r>
-              <w:t>P1</w:t>
-            </w:r>
+          </w:p>
+        </w:tc>
+      </w:tr>
+      <w:tr>
+        <w:tc>
+          <w:tcPr>
+            <w:tcW w:w="4661" w:type="dxa"/>
+          </w:tcPr>
+          <w:p>
+            <w:r>
+              <w:lastRenderedPageBreak/>
+              <w:t>K2 Jos listalla ei ole lankoja, ei näytetä mitään.</w:t>
+            </w:r>
+          </w:p>
+        </w:tc>
+        <w:tc>
+          <w:tcPr>
+            <w:tcW w:w="4473" w:type="dxa"/>
+          </w:tcPr>
+          <w:p>
+            <w:pPr>
+              <w:pStyle w:val="Luettelokappale"/>
+              <w:ind w:left="0"/>
+            </w:pPr>
           </w:p>
         </w:tc>
       </w:tr>
@@ -1128,7 +2316,7 @@
               <w:rPr>
                 <w:b/>
               </w:rPr>
-              <w:t>Käyttötapaukset</w:t>
+              <w:t>Poikkeukset</w:t>
             </w:r>
           </w:p>
         </w:tc>
@@ -1141,9 +2329,6 @@
             <w:pPr>
               <w:pStyle w:val="Luettelokappale"/>
               <w:ind w:left="0"/>
-              <w:rPr>
-                <w:b/>
-              </w:rPr>
             </w:pPr>
           </w:p>
         </w:tc>
@@ -1154,72 +2339,11 @@
             <w:tcW w:w="4661" w:type="dxa"/>
           </w:tcPr>
           <w:p>
-            <w:r>
-              <w:t xml:space="preserve">K1 </w:t>
-            </w:r>
-            <w:r>
-              <w:t>Tietoja voidaan syöttää seuraavista tiedoista:</w:t>
-            </w:r>
-          </w:p>
-          <w:p>
-            <w:pPr>
-              <w:pStyle w:val="Luettelokappale"/>
-              <w:numPr>
-                <w:ilvl w:val="0"/>
-                <w:numId w:val="16"/>
-              </w:numPr>
-            </w:pPr>
-            <w:r>
-              <w:t>Työn id (yksilöivä tieto)</w:t>
-            </w:r>
-          </w:p>
-          <w:p>
-            <w:pPr>
-              <w:pStyle w:val="Luettelokappale"/>
-              <w:numPr>
-                <w:ilvl w:val="0"/>
-                <w:numId w:val="16"/>
-              </w:numPr>
-            </w:pPr>
-            <w:r>
-              <w:t>Työn leveys (pistojen määrä)</w:t>
-            </w:r>
-          </w:p>
-          <w:p>
-            <w:pPr>
-              <w:pStyle w:val="Luettelokappale"/>
-              <w:numPr>
-                <w:ilvl w:val="0"/>
-                <w:numId w:val="16"/>
-              </w:numPr>
-            </w:pPr>
-            <w:r>
-              <w:t>Työn korkeus (pistojen määrä)</w:t>
-            </w:r>
-          </w:p>
-          <w:p>
-            <w:pPr>
-              <w:pStyle w:val="Luettelokappale"/>
-              <w:numPr>
-                <w:ilvl w:val="0"/>
-                <w:numId w:val="16"/>
-              </w:numPr>
-            </w:pPr>
-            <w:r>
-              <w:t xml:space="preserve">Työn langat (valitaan listalta) </w:t>
-            </w:r>
-          </w:p>
-          <w:p>
-            <w:pPr>
-              <w:pStyle w:val="Luettelokappale"/>
-              <w:numPr>
-                <w:ilvl w:val="0"/>
-                <w:numId w:val="16"/>
-              </w:numPr>
-            </w:pPr>
-            <w:r>
-              <w:t>Työn kangas (valitaan listalta)</w:t>
-            </w:r>
+            <w:pPr>
+              <w:rPr>
+                <w:highlight w:val="yellow"/>
+              </w:rPr>
+            </w:pPr>
           </w:p>
         </w:tc>
         <w:tc>
@@ -1230,187 +2354,26 @@
             <w:pPr>
               <w:pStyle w:val="Luettelokappale"/>
               <w:ind w:left="0"/>
-            </w:pPr>
-            <w:r>
-              <w:t>Tässä versiossa voi syöttää vain 5 lankaa per työ. Lopullisessa versiossa lankojen määrä on rajaton.</w:t>
-            </w:r>
-          </w:p>
-        </w:tc>
-      </w:tr>
-      <w:tr>
-        <w:tc>
-          <w:tcPr>
-            <w:tcW w:w="4661" w:type="dxa"/>
-          </w:tcPr>
-          <w:p>
-            <w:r>
-              <w:t xml:space="preserve">K2 </w:t>
-            </w:r>
-            <w:r>
-              <w:t>Kaikki tiedot ovat pakollisia</w:t>
-            </w:r>
-          </w:p>
-        </w:tc>
-        <w:tc>
-          <w:tcPr>
-            <w:tcW w:w="4473" w:type="dxa"/>
-          </w:tcPr>
-          <w:p>
-            <w:pPr>
-              <w:pStyle w:val="Luettelokappale"/>
-              <w:ind w:left="0"/>
-            </w:pPr>
-            <w:r>
-              <w:t>P1</w:t>
-            </w:r>
-          </w:p>
-        </w:tc>
-      </w:tr>
-      <w:tr>
-        <w:tc>
-          <w:tcPr>
-            <w:tcW w:w="4661" w:type="dxa"/>
-          </w:tcPr>
-          <w:p>
-            <w:r>
-              <w:t xml:space="preserve">K3 Jos käyttäjä yrittää syöttää samalla </w:t>
-            </w:r>
-            <w:proofErr w:type="spellStart"/>
-            <w:r>
-              <w:t>id:llä</w:t>
-            </w:r>
-            <w:proofErr w:type="spellEnd"/>
-            <w:r>
-              <w:t xml:space="preserve"> uutta </w:t>
-            </w:r>
-            <w:r>
-              <w:t>työtä</w:t>
-            </w:r>
-            <w:r>
-              <w:t>, annetaan ilmoitus</w:t>
-            </w:r>
-          </w:p>
-        </w:tc>
-        <w:tc>
-          <w:tcPr>
-            <w:tcW w:w="4473" w:type="dxa"/>
-          </w:tcPr>
-          <w:p>
-            <w:pPr>
-              <w:pStyle w:val="Luettelokappale"/>
-              <w:ind w:left="0"/>
-            </w:pPr>
-            <w:r>
-              <w:t>P2</w:t>
-            </w:r>
-          </w:p>
-        </w:tc>
-      </w:tr>
-      <w:tr>
-        <w:tc>
-          <w:tcPr>
-            <w:tcW w:w="4661" w:type="dxa"/>
-            <w:shd w:val="clear" w:color="auto" w:fill="DDD9C3" w:themeFill="background2" w:themeFillShade="E6"/>
-          </w:tcPr>
-          <w:p>
-            <w:pPr>
-              <w:pStyle w:val="Luettelokappale"/>
-              <w:rPr>
-                <w:b/>
-              </w:rPr>
-            </w:pPr>
-            <w:r>
-              <w:rPr>
-                <w:b/>
-              </w:rPr>
-              <w:t>Poikkeukset</w:t>
-            </w:r>
-          </w:p>
-        </w:tc>
-        <w:tc>
-          <w:tcPr>
-            <w:tcW w:w="4473" w:type="dxa"/>
-            <w:shd w:val="clear" w:color="auto" w:fill="DDD9C3" w:themeFill="background2" w:themeFillShade="E6"/>
-          </w:tcPr>
-          <w:p>
-            <w:pPr>
-              <w:pStyle w:val="Luettelokappale"/>
-              <w:ind w:left="0"/>
-            </w:pPr>
-          </w:p>
-        </w:tc>
-      </w:tr>
-      <w:tr>
-        <w:tc>
-          <w:tcPr>
-            <w:tcW w:w="4661" w:type="dxa"/>
-          </w:tcPr>
-          <w:p>
-            <w:r>
-              <w:t xml:space="preserve">P1 Jos joku pakollinen tieto puuttuu, annetaan huomautus V1. </w:t>
-            </w:r>
-          </w:p>
-          <w:p/>
-        </w:tc>
-        <w:tc>
-          <w:tcPr>
-            <w:tcW w:w="4473" w:type="dxa"/>
-          </w:tcPr>
-          <w:p>
-            <w:r>
-              <w:t>V1 =”Pakollinen tieto puuttuu.”</w:t>
-            </w:r>
-          </w:p>
-          <w:p>
-            <w:pPr>
-              <w:pStyle w:val="Luettelokappale"/>
-              <w:ind w:left="0"/>
-            </w:pPr>
-          </w:p>
-        </w:tc>
-      </w:tr>
-      <w:tr>
-        <w:tc>
-          <w:tcPr>
-            <w:tcW w:w="4661" w:type="dxa"/>
-          </w:tcPr>
-          <w:p>
-            <w:r>
-              <w:t xml:space="preserve">P2 </w:t>
-            </w:r>
-            <w:r>
-              <w:t>Samaa työtä ei voi syöttää uudelleen</w:t>
-            </w:r>
-          </w:p>
-        </w:tc>
-        <w:tc>
-          <w:tcPr>
-            <w:tcW w:w="4473" w:type="dxa"/>
-          </w:tcPr>
-          <w:p>
-            <w:r>
-              <w:t xml:space="preserve">V2 = ”Yritit syöttää samalla </w:t>
-            </w:r>
-            <w:proofErr w:type="spellStart"/>
-            <w:r>
-              <w:t>id:llä</w:t>
-            </w:r>
-            <w:proofErr w:type="spellEnd"/>
-            <w:r>
-              <w:t xml:space="preserve"> uutta työtä”</w:t>
-            </w:r>
+              <w:rPr>
+                <w:highlight w:val="yellow"/>
+              </w:rPr>
+            </w:pPr>
           </w:p>
         </w:tc>
       </w:tr>
     </w:tbl>
-    <w:p/>
     <w:p>
       <w:pPr>
         <w:pStyle w:val="Otsikko1"/>
       </w:pPr>
+      <w:bookmarkStart w:id="4" w:name="_Toc422064559"/>
       <w:r>
-        <w:t>Ristipistotyön haku</w:t>
+        <w:t>R</w:t>
       </w:r>
+      <w:r>
+        <w:t>istipistotyön tallennus</w:t>
+      </w:r>
+      <w:bookmarkEnd w:id="4"/>
     </w:p>
     <w:tbl>
       <w:tblPr>
@@ -1470,9 +2433,12 @@
               <w:pStyle w:val="Luettelokappale"/>
               <w:numPr>
                 <w:ilvl w:val="0"/>
-                <w:numId w:val="11"/>
+                <w:numId w:val="10"/>
               </w:numPr>
             </w:pPr>
+            <w:r>
+              <w:t>Käyttäjä avaa ristipistotyö -ohjelman</w:t>
+            </w:r>
           </w:p>
         </w:tc>
         <w:tc>
@@ -1497,9 +2463,12 @@
               <w:pStyle w:val="Luettelokappale"/>
               <w:numPr>
                 <w:ilvl w:val="0"/>
-                <w:numId w:val="11"/>
+                <w:numId w:val="10"/>
               </w:numPr>
             </w:pPr>
+            <w:r>
+              <w:t>Käyttäjä avaa päävalikosta Ristipistotyö -ikkunan</w:t>
+            </w:r>
           </w:p>
         </w:tc>
         <w:tc>
@@ -1511,6 +2480,9 @@
               <w:pStyle w:val="Luettelokappale"/>
               <w:ind w:left="0"/>
             </w:pPr>
+            <w:r>
+              <w:t>K1</w:t>
+            </w:r>
           </w:p>
         </w:tc>
       </w:tr>
@@ -1524,9 +2496,12 @@
               <w:pStyle w:val="Luettelokappale"/>
               <w:numPr>
                 <w:ilvl w:val="0"/>
-                <w:numId w:val="11"/>
+                <w:numId w:val="10"/>
               </w:numPr>
             </w:pPr>
+            <w:r>
+              <w:t>Käyttäjä syöttää ristipistotyöstä pakolliset tiedot</w:t>
+            </w:r>
           </w:p>
         </w:tc>
         <w:tc>
@@ -1538,6 +2513,12 @@
               <w:pStyle w:val="Luettelokappale"/>
               <w:ind w:left="0"/>
             </w:pPr>
+            <w:r>
+              <w:t>K2</w:t>
+            </w:r>
+            <w:r>
+              <w:t>, K3, K4</w:t>
+            </w:r>
           </w:p>
         </w:tc>
       </w:tr>
@@ -1551,9 +2532,12 @@
               <w:pStyle w:val="Luettelokappale"/>
               <w:numPr>
                 <w:ilvl w:val="0"/>
-                <w:numId w:val="11"/>
+                <w:numId w:val="10"/>
               </w:numPr>
             </w:pPr>
+            <w:r>
+              <w:t>Kun työn tiedot ovat syötetty, painetaan Tallenna -painiketta</w:t>
+            </w:r>
           </w:p>
         </w:tc>
         <w:tc>
@@ -1587,8 +2571,6 @@
               </w:rPr>
               <w:t>Käyttötapaukset</w:t>
             </w:r>
-            <w:bookmarkStart w:id="0" w:name="_GoBack"/>
-            <w:bookmarkEnd w:id="0"/>
           </w:p>
         </w:tc>
         <w:tc>
@@ -1613,9 +2595,72 @@
             <w:tcW w:w="4661" w:type="dxa"/>
           </w:tcPr>
           <w:p>
-            <w:pPr>
-              <w:pStyle w:val="Luettelokappale"/>
-            </w:pPr>
+            <w:r>
+              <w:t xml:space="preserve">K1 </w:t>
+            </w:r>
+            <w:r>
+              <w:t>Tietoja voidaan syöttää seuraavista tiedoista:</w:t>
+            </w:r>
+          </w:p>
+          <w:p>
+            <w:pPr>
+              <w:pStyle w:val="Luettelokappale"/>
+              <w:numPr>
+                <w:ilvl w:val="0"/>
+                <w:numId w:val="16"/>
+              </w:numPr>
+            </w:pPr>
+            <w:r>
+              <w:t>Työn id (yksilöivä tieto)</w:t>
+            </w:r>
+          </w:p>
+          <w:p>
+            <w:pPr>
+              <w:pStyle w:val="Luettelokappale"/>
+              <w:numPr>
+                <w:ilvl w:val="0"/>
+                <w:numId w:val="16"/>
+              </w:numPr>
+            </w:pPr>
+            <w:r>
+              <w:t>Työn leveys (pistojen määrä)</w:t>
+            </w:r>
+          </w:p>
+          <w:p>
+            <w:pPr>
+              <w:pStyle w:val="Luettelokappale"/>
+              <w:numPr>
+                <w:ilvl w:val="0"/>
+                <w:numId w:val="16"/>
+              </w:numPr>
+            </w:pPr>
+            <w:r>
+              <w:t>Työn korkeus (pistojen määrä)</w:t>
+            </w:r>
+          </w:p>
+          <w:p>
+            <w:pPr>
+              <w:pStyle w:val="Luettelokappale"/>
+              <w:numPr>
+                <w:ilvl w:val="0"/>
+                <w:numId w:val="16"/>
+              </w:numPr>
+            </w:pPr>
+            <w:r>
+              <w:t xml:space="preserve">Työn langat (valitaan listalta) </w:t>
+            </w:r>
+          </w:p>
+          <w:p>
+            <w:pPr>
+              <w:pStyle w:val="Luettelokappale"/>
+              <w:numPr>
+                <w:ilvl w:val="0"/>
+                <w:numId w:val="16"/>
+              </w:numPr>
+            </w:pPr>
+            <w:r>
+              <w:t>Työn kangas (valitaan listalta)</w:t>
+            </w:r>
           </w:p>
         </w:tc>
         <w:tc>
@@ -1627,6 +2672,18 @@
               <w:pStyle w:val="Luettelokappale"/>
               <w:ind w:left="0"/>
             </w:pPr>
+            <w:r>
+              <w:t xml:space="preserve">Tässä versiossa voi syöttää vain </w:t>
+            </w:r>
+            <w:r>
+              <w:t>4</w:t>
+            </w:r>
+            <w:r>
+              <w:t xml:space="preserve"> lankaa per työ. Lopullisessa versiossa lankojen määrä on rajaton.</w:t>
+            </w:r>
+            <w:r>
+              <w:t xml:space="preserve"> </w:t>
+            </w:r>
           </w:p>
         </w:tc>
       </w:tr>
@@ -1637,7 +2694,7 @@
           </w:tcPr>
           <w:p>
             <w:r>
-              <w:t xml:space="preserve">K2 </w:t>
+              <w:t>K2 Lankojen valinta</w:t>
             </w:r>
           </w:p>
         </w:tc>
@@ -1650,6 +2707,67 @@
               <w:pStyle w:val="Luettelokappale"/>
               <w:ind w:left="0"/>
             </w:pPr>
+            <w:r>
+              <w:t>Lankoja voidaan syöttää 4 kpl. Ainakin yksi pitää valita. Jos langasta on syötetty numero, pitää olla myös määrä. P1, P2</w:t>
+            </w:r>
+          </w:p>
+        </w:tc>
+      </w:tr>
+      <w:tr>
+        <w:tc>
+          <w:tcPr>
+            <w:tcW w:w="4661" w:type="dxa"/>
+          </w:tcPr>
+          <w:p>
+            <w:r>
+              <w:t>K3 Kankaan valinta</w:t>
+            </w:r>
+          </w:p>
+        </w:tc>
+        <w:tc>
+          <w:tcPr>
+            <w:tcW w:w="4473" w:type="dxa"/>
+          </w:tcPr>
+          <w:p>
+            <w:pPr>
+              <w:pStyle w:val="Luettelokappale"/>
+              <w:ind w:left="0"/>
+            </w:pPr>
+            <w:r>
+              <w:t>Kangas syötetään itse, mutta se pitää olla olemassa oleva kangas. P3</w:t>
+            </w:r>
+          </w:p>
+        </w:tc>
+      </w:tr>
+      <w:tr>
+        <w:tc>
+          <w:tcPr>
+            <w:tcW w:w="4661" w:type="dxa"/>
+          </w:tcPr>
+          <w:p>
+            <w:r>
+              <w:t>K4</w:t>
+            </w:r>
+            <w:r>
+              <w:t xml:space="preserve"> </w:t>
+            </w:r>
+            <w:r>
+              <w:t>Kaikki tiedot ovat pakollisia</w:t>
+            </w:r>
+          </w:p>
+        </w:tc>
+        <w:tc>
+          <w:tcPr>
+            <w:tcW w:w="4473" w:type="dxa"/>
+          </w:tcPr>
+          <w:p>
+            <w:pPr>
+              <w:pStyle w:val="Luettelokappale"/>
+              <w:ind w:left="0"/>
+            </w:pPr>
+            <w:r>
+              <w:t>P4</w:t>
+            </w:r>
           </w:p>
         </w:tc>
       </w:tr>
@@ -1692,6 +2810,83 @@
           <w:tcPr>
             <w:tcW w:w="4661" w:type="dxa"/>
           </w:tcPr>
+          <w:p>
+            <w:r>
+              <w:t>P1 Ainakin yksi lanka on lisättävä.</w:t>
+            </w:r>
+          </w:p>
+        </w:tc>
+        <w:tc>
+          <w:tcPr>
+            <w:tcW w:w="4473" w:type="dxa"/>
+          </w:tcPr>
+          <w:p>
+            <w:r>
+              <w:t>V1 = ”Syötä ainakin yksi lanka. Voit laittaa sille määräksi 0.”</w:t>
+            </w:r>
+          </w:p>
+        </w:tc>
+      </w:tr>
+      <w:tr>
+        <w:tc>
+          <w:tcPr>
+            <w:tcW w:w="4661" w:type="dxa"/>
+          </w:tcPr>
+          <w:p>
+            <w:r>
+              <w:t>P2 Jos lanka on syötetty, määrä on pakollinen</w:t>
+            </w:r>
+          </w:p>
+        </w:tc>
+        <w:tc>
+          <w:tcPr>
+            <w:tcW w:w="4473" w:type="dxa"/>
+          </w:tcPr>
+          <w:p>
+            <w:r>
+              <w:t>V2 = ”Määrä on pakollinen. Voit syöttää määräksi 0.”</w:t>
+            </w:r>
+          </w:p>
+        </w:tc>
+      </w:tr>
+      <w:tr>
+        <w:tc>
+          <w:tcPr>
+            <w:tcW w:w="4661" w:type="dxa"/>
+          </w:tcPr>
+          <w:p>
+            <w:r>
+              <w:t>P3 Kangas täytyy löytyä listasta</w:t>
+            </w:r>
+          </w:p>
+        </w:tc>
+        <w:tc>
+          <w:tcPr>
+            <w:tcW w:w="4473" w:type="dxa"/>
+          </w:tcPr>
+          <w:p>
+            <w:r>
+              <w:t>V3 = ”Kankaan numeron täytyy löytyä listasta.”</w:t>
+            </w:r>
+          </w:p>
+        </w:tc>
+      </w:tr>
+      <w:tr>
+        <w:tc>
+          <w:tcPr>
+            <w:tcW w:w="4661" w:type="dxa"/>
+          </w:tcPr>
+          <w:p>
+            <w:r>
+              <w:t>P</w:t>
+            </w:r>
+            <w:r>
+              <w:t>4</w:t>
+            </w:r>
+            <w:r>
+              <w:t xml:space="preserve"> Jos joku pakollinen tieto puuttuu, annetaan huomautus V1. </w:t>
+            </w:r>
+          </w:p>
           <w:p/>
         </w:tc>
         <w:tc>
@@ -1699,26 +2894,621 @@
             <w:tcW w:w="4473" w:type="dxa"/>
           </w:tcPr>
           <w:p>
-            <w:pPr>
-              <w:pStyle w:val="Luettelokappale"/>
-              <w:ind w:left="0"/>
-            </w:pPr>
-          </w:p>
+            <w:r>
+              <w:t>V4</w:t>
+            </w:r>
+            <w:r>
+              <w:t xml:space="preserve"> </w:t>
+            </w:r>
+            <w:r>
+              <w:t>=”XX on pakollinen tieto.”</w:t>
+            </w:r>
+          </w:p>
+          <w:p/>
+          <w:p>
+            <w:pPr>
+              <w:pStyle w:val="Luettelokappale"/>
+              <w:ind w:left="0"/>
+            </w:pPr>
+          </w:p>
+        </w:tc>
+      </w:tr>
+      <w:tr>
+        <w:tc>
+          <w:tcPr>
+            <w:tcW w:w="4661" w:type="dxa"/>
+          </w:tcPr>
+          <w:p/>
+        </w:tc>
+        <w:tc>
+          <w:tcPr>
+            <w:tcW w:w="4473" w:type="dxa"/>
+          </w:tcPr>
+          <w:p/>
         </w:tc>
       </w:tr>
     </w:tbl>
     <w:p/>
+    <w:p/>
+    <w:p/>
     <w:p>
-      <w:pPr>
-        <w:pStyle w:val="Otsikko1"/>
-      </w:pPr>
+      <w:bookmarkStart w:id="5" w:name="_GoBack"/>
+      <w:bookmarkEnd w:id="5"/>
     </w:p>
     <w:p>
       <w:pPr>
         <w:pStyle w:val="Otsikko1"/>
       </w:pPr>
+      <w:bookmarkStart w:id="6" w:name="_Toc422064560"/>
+      <w:r>
+        <w:lastRenderedPageBreak/>
+        <w:t xml:space="preserve">Käyttäjän </w:t>
+      </w:r>
+      <w:r>
+        <w:t>tallennus</w:t>
+      </w:r>
+      <w:bookmarkEnd w:id="6"/>
+    </w:p>
+    <w:tbl>
+      <w:tblPr>
+        <w:tblStyle w:val="TaulukkoRuudukko"/>
+        <w:tblW w:w="0" w:type="auto"/>
+        <w:tblInd w:w="720" w:type="dxa"/>
+        <w:tblLook w:val="04A0" w:firstRow="1" w:lastRow="0" w:firstColumn="1" w:lastColumn="0" w:noHBand="0" w:noVBand="1"/>
+      </w:tblPr>
+      <w:tblGrid>
+        <w:gridCol w:w="4661"/>
+        <w:gridCol w:w="4473"/>
+      </w:tblGrid>
+      <w:tr>
+        <w:tc>
+          <w:tcPr>
+            <w:tcW w:w="4661" w:type="dxa"/>
+            <w:shd w:val="clear" w:color="auto" w:fill="DDD9C3" w:themeFill="background2" w:themeFillShade="E6"/>
+          </w:tcPr>
+          <w:p>
+            <w:pPr>
+              <w:pStyle w:val="Luettelokappale"/>
+              <w:rPr>
+                <w:b/>
+              </w:rPr>
+            </w:pPr>
+            <w:r>
+              <w:rPr>
+                <w:b/>
+              </w:rPr>
+              <w:t>Kuvaus</w:t>
+            </w:r>
+          </w:p>
+        </w:tc>
+        <w:tc>
+          <w:tcPr>
+            <w:tcW w:w="4473" w:type="dxa"/>
+            <w:shd w:val="clear" w:color="auto" w:fill="DDD9C3" w:themeFill="background2" w:themeFillShade="E6"/>
+          </w:tcPr>
+          <w:p>
+            <w:pPr>
+              <w:pStyle w:val="Luettelokappale"/>
+              <w:ind w:left="0"/>
+              <w:rPr>
+                <w:b/>
+              </w:rPr>
+            </w:pPr>
+          </w:p>
+        </w:tc>
+      </w:tr>
+      <w:tr>
+        <w:tc>
+          <w:tcPr>
+            <w:tcW w:w="4661" w:type="dxa"/>
+          </w:tcPr>
+          <w:p>
+            <w:pPr>
+              <w:pStyle w:val="Luettelokappale"/>
+              <w:numPr>
+                <w:ilvl w:val="0"/>
+                <w:numId w:val="19"/>
+              </w:numPr>
+            </w:pPr>
+            <w:r>
+              <w:t>Käyttäjä avaa ristipistotyö -ohjelman</w:t>
+            </w:r>
+          </w:p>
+        </w:tc>
+        <w:tc>
+          <w:tcPr>
+            <w:tcW w:w="4473" w:type="dxa"/>
+          </w:tcPr>
+          <w:p>
+            <w:pPr>
+              <w:pStyle w:val="Luettelokappale"/>
+              <w:ind w:left="0"/>
+            </w:pPr>
+          </w:p>
+        </w:tc>
+      </w:tr>
+      <w:tr>
+        <w:tc>
+          <w:tcPr>
+            <w:tcW w:w="4661" w:type="dxa"/>
+          </w:tcPr>
+          <w:p>
+            <w:pPr>
+              <w:pStyle w:val="Luettelokappale"/>
+              <w:numPr>
+                <w:ilvl w:val="0"/>
+                <w:numId w:val="19"/>
+              </w:numPr>
+            </w:pPr>
+            <w:r>
+              <w:t xml:space="preserve">Käyttäjä avaa päävalikosta </w:t>
+            </w:r>
+            <w:r>
+              <w:t>Käyttäjä</w:t>
+            </w:r>
+            <w:r>
+              <w:t xml:space="preserve"> -ikkunan</w:t>
+            </w:r>
+          </w:p>
+        </w:tc>
+        <w:tc>
+          <w:tcPr>
+            <w:tcW w:w="4473" w:type="dxa"/>
+          </w:tcPr>
+          <w:p>
+            <w:pPr>
+              <w:pStyle w:val="Luettelokappale"/>
+              <w:ind w:left="0"/>
+            </w:pPr>
+            <w:r>
+              <w:t>K1</w:t>
+            </w:r>
+          </w:p>
+        </w:tc>
+      </w:tr>
+      <w:tr>
+        <w:tc>
+          <w:tcPr>
+            <w:tcW w:w="4661" w:type="dxa"/>
+          </w:tcPr>
+          <w:p>
+            <w:pPr>
+              <w:pStyle w:val="Luettelokappale"/>
+              <w:numPr>
+                <w:ilvl w:val="0"/>
+                <w:numId w:val="19"/>
+              </w:numPr>
+            </w:pPr>
+            <w:r>
+              <w:t xml:space="preserve">Käyttäjä syöttää </w:t>
+            </w:r>
+            <w:r>
+              <w:t>käyttäjästä</w:t>
+            </w:r>
+            <w:r>
+              <w:t xml:space="preserve"> pakolliset tiedot</w:t>
+            </w:r>
+          </w:p>
+        </w:tc>
+        <w:tc>
+          <w:tcPr>
+            <w:tcW w:w="4473" w:type="dxa"/>
+          </w:tcPr>
+          <w:p>
+            <w:pPr>
+              <w:pStyle w:val="Luettelokappale"/>
+              <w:ind w:left="0"/>
+            </w:pPr>
+            <w:r>
+              <w:t>K2, K3, K4</w:t>
+            </w:r>
+          </w:p>
+        </w:tc>
+      </w:tr>
+      <w:tr>
+        <w:tc>
+          <w:tcPr>
+            <w:tcW w:w="4661" w:type="dxa"/>
+          </w:tcPr>
+          <w:p>
+            <w:pPr>
+              <w:pStyle w:val="Luettelokappale"/>
+              <w:numPr>
+                <w:ilvl w:val="0"/>
+                <w:numId w:val="19"/>
+              </w:numPr>
+            </w:pPr>
+            <w:r>
+              <w:t>Kun työn tiedot ovat syötetty, painetaan Tallenna -painiketta</w:t>
+            </w:r>
+          </w:p>
+        </w:tc>
+        <w:tc>
+          <w:tcPr>
+            <w:tcW w:w="4473" w:type="dxa"/>
+          </w:tcPr>
+          <w:p>
+            <w:pPr>
+              <w:pStyle w:val="Luettelokappale"/>
+              <w:ind w:left="0"/>
+            </w:pPr>
+          </w:p>
+        </w:tc>
+      </w:tr>
+      <w:tr>
+        <w:tc>
+          <w:tcPr>
+            <w:tcW w:w="4661" w:type="dxa"/>
+            <w:shd w:val="clear" w:color="auto" w:fill="DDD9C3" w:themeFill="background2" w:themeFillShade="E6"/>
+          </w:tcPr>
+          <w:p>
+            <w:pPr>
+              <w:pStyle w:val="Luettelokappale"/>
+              <w:rPr>
+                <w:b/>
+              </w:rPr>
+            </w:pPr>
+            <w:r>
+              <w:rPr>
+                <w:b/>
+              </w:rPr>
+              <w:t>Käyttötapaukset</w:t>
+            </w:r>
+          </w:p>
+        </w:tc>
+        <w:tc>
+          <w:tcPr>
+            <w:tcW w:w="4473" w:type="dxa"/>
+            <w:shd w:val="clear" w:color="auto" w:fill="DDD9C3" w:themeFill="background2" w:themeFillShade="E6"/>
+          </w:tcPr>
+          <w:p>
+            <w:pPr>
+              <w:pStyle w:val="Luettelokappale"/>
+              <w:ind w:left="0"/>
+              <w:rPr>
+                <w:b/>
+              </w:rPr>
+            </w:pPr>
+          </w:p>
+        </w:tc>
+      </w:tr>
+      <w:tr>
+        <w:tc>
+          <w:tcPr>
+            <w:tcW w:w="4661" w:type="dxa"/>
+          </w:tcPr>
+          <w:p>
+            <w:r>
+              <w:t>K1 Tietoja voidaan syöttää seuraavista tiedoista:</w:t>
+            </w:r>
+          </w:p>
+          <w:p>
+            <w:pPr>
+              <w:pStyle w:val="Luettelokappale"/>
+              <w:numPr>
+                <w:ilvl w:val="0"/>
+                <w:numId w:val="16"/>
+              </w:numPr>
+            </w:pPr>
+            <w:r>
+              <w:t>Käyttäjän nro</w:t>
+            </w:r>
+            <w:r>
+              <w:t xml:space="preserve"> (yksilöivä tieto)</w:t>
+            </w:r>
+          </w:p>
+          <w:p>
+            <w:pPr>
+              <w:pStyle w:val="Luettelokappale"/>
+              <w:numPr>
+                <w:ilvl w:val="0"/>
+                <w:numId w:val="16"/>
+              </w:numPr>
+            </w:pPr>
+            <w:r>
+              <w:t>Käyttäjän etunimi</w:t>
+            </w:r>
+          </w:p>
+          <w:p>
+            <w:pPr>
+              <w:pStyle w:val="Luettelokappale"/>
+              <w:numPr>
+                <w:ilvl w:val="0"/>
+                <w:numId w:val="16"/>
+              </w:numPr>
+            </w:pPr>
+            <w:r>
+              <w:t>Omat</w:t>
+            </w:r>
+            <w:r>
+              <w:t xml:space="preserve"> langat (</w:t>
+            </w:r>
+            <w:r>
+              <w:t>numerot</w:t>
+            </w:r>
+            <w:r>
+              <w:t xml:space="preserve"> listalta) </w:t>
+            </w:r>
+          </w:p>
+          <w:p>
+            <w:pPr>
+              <w:pStyle w:val="Luettelokappale"/>
+              <w:numPr>
+                <w:ilvl w:val="0"/>
+                <w:numId w:val="16"/>
+              </w:numPr>
+            </w:pPr>
+            <w:r>
+              <w:t xml:space="preserve">Ristipistotyö </w:t>
+            </w:r>
+            <w:r>
+              <w:t>(valitaan listalta)</w:t>
+            </w:r>
+          </w:p>
+        </w:tc>
+        <w:tc>
+          <w:tcPr>
+            <w:tcW w:w="4473" w:type="dxa"/>
+          </w:tcPr>
+          <w:p>
+            <w:pPr>
+              <w:pStyle w:val="Luettelokappale"/>
+              <w:ind w:left="0"/>
+            </w:pPr>
+            <w:r>
+              <w:t xml:space="preserve">Tässä versiossa voi syöttää vain 4 lankaa per </w:t>
+            </w:r>
+            <w:r>
+              <w:t>käyttäjä</w:t>
+            </w:r>
+            <w:r>
+              <w:t xml:space="preserve">. Lopullisessa versiossa lankojen määrä on rajaton. </w:t>
+            </w:r>
+          </w:p>
+        </w:tc>
+      </w:tr>
+      <w:tr>
+        <w:tc>
+          <w:tcPr>
+            <w:tcW w:w="4661" w:type="dxa"/>
+          </w:tcPr>
+          <w:p>
+            <w:r>
+              <w:t>K2 Lankojen valinta</w:t>
+            </w:r>
+          </w:p>
+        </w:tc>
+        <w:tc>
+          <w:tcPr>
+            <w:tcW w:w="4473" w:type="dxa"/>
+          </w:tcPr>
+          <w:p>
+            <w:pPr>
+              <w:pStyle w:val="Luettelokappale"/>
+              <w:ind w:left="0"/>
+            </w:pPr>
+            <w:r>
+              <w:t>Lankoja voidaan syöttää 4 kpl. Ainakin yksi pitää valita. Jos langasta on syötetty numero, pitää olla myös määrä. P1, P2</w:t>
+            </w:r>
+          </w:p>
+        </w:tc>
+      </w:tr>
+      <w:tr>
+        <w:tc>
+          <w:tcPr>
+            <w:tcW w:w="4661" w:type="dxa"/>
+          </w:tcPr>
+          <w:p>
+            <w:r>
+              <w:t xml:space="preserve">K3 </w:t>
+            </w:r>
+            <w:r>
+              <w:t>Ristipistotyön valinta</w:t>
+            </w:r>
+          </w:p>
+        </w:tc>
+        <w:tc>
+          <w:tcPr>
+            <w:tcW w:w="4473" w:type="dxa"/>
+          </w:tcPr>
+          <w:p>
+            <w:pPr>
+              <w:pStyle w:val="Luettelokappale"/>
+              <w:ind w:left="0"/>
+            </w:pPr>
+            <w:r>
+              <w:t xml:space="preserve">Näytetään ristipistotyöt taulukossa. </w:t>
+            </w:r>
+            <w:r>
+              <w:t xml:space="preserve">Tässä versiossa niitä ei ole kuin yksi. Jos listassa ei ole töitä, pitää ne käydä syöttämässä ensin ristipistotyö </w:t>
+            </w:r>
+            <w:proofErr w:type="gramStart"/>
+            <w:r>
+              <w:t>–näytöllä</w:t>
+            </w:r>
+            <w:proofErr w:type="gramEnd"/>
+            <w:r>
+              <w:t xml:space="preserve">. Käyttäjä tekee valinnan </w:t>
+            </w:r>
+            <w:proofErr w:type="spellStart"/>
+            <w:r>
+              <w:t>tuplaklikkaamalla</w:t>
+            </w:r>
+            <w:proofErr w:type="spellEnd"/>
+            <w:r>
+              <w:t xml:space="preserve"> riviä. Sen tausta muuttuu punaiseksi.</w:t>
+            </w:r>
+            <w:r>
+              <w:t xml:space="preserve"> </w:t>
+            </w:r>
+          </w:p>
+        </w:tc>
+      </w:tr>
+      <w:tr>
+        <w:tc>
+          <w:tcPr>
+            <w:tcW w:w="4661" w:type="dxa"/>
+          </w:tcPr>
+          <w:p>
+            <w:r>
+              <w:t>K4 Kaikki tiedot ovat pakollisia</w:t>
+            </w:r>
+          </w:p>
+        </w:tc>
+        <w:tc>
+          <w:tcPr>
+            <w:tcW w:w="4473" w:type="dxa"/>
+          </w:tcPr>
+          <w:p>
+            <w:pPr>
+              <w:pStyle w:val="Luettelokappale"/>
+              <w:ind w:left="0"/>
+            </w:pPr>
+            <w:r>
+              <w:t>P</w:t>
+            </w:r>
+            <w:r>
+              <w:t>3</w:t>
+            </w:r>
+          </w:p>
+        </w:tc>
+      </w:tr>
+      <w:tr>
+        <w:tc>
+          <w:tcPr>
+            <w:tcW w:w="4661" w:type="dxa"/>
+            <w:shd w:val="clear" w:color="auto" w:fill="DDD9C3" w:themeFill="background2" w:themeFillShade="E6"/>
+          </w:tcPr>
+          <w:p>
+            <w:pPr>
+              <w:pStyle w:val="Luettelokappale"/>
+              <w:rPr>
+                <w:b/>
+              </w:rPr>
+            </w:pPr>
+            <w:r>
+              <w:rPr>
+                <w:b/>
+              </w:rPr>
+              <w:t>Poikkeukset</w:t>
+            </w:r>
+          </w:p>
+        </w:tc>
+        <w:tc>
+          <w:tcPr>
+            <w:tcW w:w="4473" w:type="dxa"/>
+            <w:shd w:val="clear" w:color="auto" w:fill="DDD9C3" w:themeFill="background2" w:themeFillShade="E6"/>
+          </w:tcPr>
+          <w:p>
+            <w:pPr>
+              <w:pStyle w:val="Luettelokappale"/>
+              <w:ind w:left="0"/>
+            </w:pPr>
+          </w:p>
+        </w:tc>
+      </w:tr>
+      <w:tr>
+        <w:tc>
+          <w:tcPr>
+            <w:tcW w:w="4661" w:type="dxa"/>
+          </w:tcPr>
+          <w:p>
+            <w:r>
+              <w:t>P1 Ainakin yksi lanka on lisättävä.</w:t>
+            </w:r>
+          </w:p>
+        </w:tc>
+        <w:tc>
+          <w:tcPr>
+            <w:tcW w:w="4473" w:type="dxa"/>
+          </w:tcPr>
+          <w:p>
+            <w:r>
+              <w:t>V1 = ”Syötä ainakin yksi lanka. Voit laittaa sille määräksi 0.”</w:t>
+            </w:r>
+          </w:p>
+        </w:tc>
+      </w:tr>
+      <w:tr>
+        <w:tc>
+          <w:tcPr>
+            <w:tcW w:w="4661" w:type="dxa"/>
+          </w:tcPr>
+          <w:p>
+            <w:r>
+              <w:t>P2 Jos lanka on syötetty, määrä on pakollinen</w:t>
+            </w:r>
+          </w:p>
+        </w:tc>
+        <w:tc>
+          <w:tcPr>
+            <w:tcW w:w="4473" w:type="dxa"/>
+          </w:tcPr>
+          <w:p>
+            <w:r>
+              <w:t>V2 = ”Määrä on pakollinen. Voit syöttää määräksi 0.”</w:t>
+            </w:r>
+          </w:p>
+        </w:tc>
+      </w:tr>
+      <w:tr>
+        <w:tc>
+          <w:tcPr>
+            <w:tcW w:w="4661" w:type="dxa"/>
+          </w:tcPr>
+          <w:p>
+            <w:r>
+              <w:t>P</w:t>
+            </w:r>
+            <w:r>
+              <w:t>3</w:t>
+            </w:r>
+            <w:r>
+              <w:t xml:space="preserve"> Jos joku pakollinen tieto puuttuu, annetaan huomautus V1. </w:t>
+            </w:r>
+          </w:p>
+          <w:p/>
+        </w:tc>
+        <w:tc>
+          <w:tcPr>
+            <w:tcW w:w="4473" w:type="dxa"/>
+          </w:tcPr>
+          <w:p>
+            <w:r>
+              <w:t>V4 =”XX on pakollinen tieto.”</w:t>
+            </w:r>
+          </w:p>
+          <w:p/>
+          <w:p>
+            <w:pPr>
+              <w:pStyle w:val="Luettelokappale"/>
+              <w:ind w:left="0"/>
+            </w:pPr>
+          </w:p>
+        </w:tc>
+      </w:tr>
+      <w:tr>
+        <w:tc>
+          <w:tcPr>
+            <w:tcW w:w="4661" w:type="dxa"/>
+          </w:tcPr>
+          <w:p/>
+        </w:tc>
+        <w:tc>
+          <w:tcPr>
+            <w:tcW w:w="4473" w:type="dxa"/>
+          </w:tcPr>
+          <w:p/>
+        </w:tc>
+      </w:tr>
+    </w:tbl>
+    <w:p>
+      <w:pPr>
+        <w:pStyle w:val="Otsikko1"/>
+      </w:pPr>
     </w:p>
     <w:sectPr>
+      <w:footerReference w:type="default" r:id="rId9"/>
       <w:pgSz w:w="11906" w:h="16838"/>
       <w:pgMar w:top="1417" w:right="1134" w:bottom="1417" w:left="1134" w:header="708" w:footer="708" w:gutter="0"/>
       <w:cols w:space="708"/>
@@ -1728,6 +3518,101 @@
 </w:document>
 </file>
 
+<file path=word/endnotes.xml><?xml version="1.0" encoding="utf-8"?>
+<w:endnotes xmlns:wpc="http://schemas.microsoft.com/office/word/2010/wordprocessingCanvas" xmlns:mc="http://schemas.openxmlformats.org/markup-compatibility/2006" xmlns:o="urn:schemas-microsoft-com:office:office" xmlns:r="http://schemas.openxmlformats.org/officeDocument/2006/relationships" xmlns:m="http://schemas.openxmlformats.org/officeDocument/2006/math" xmlns:v="urn:schemas-microsoft-com:vml" xmlns:wp14="http://schemas.microsoft.com/office/word/2010/wordprocessingDrawing" xmlns:wp="http://schemas.openxmlformats.org/drawingml/2006/wordprocessingDrawing" xmlns:w10="urn:schemas-microsoft-com:office:word" xmlns:w="http://schemas.openxmlformats.org/wordprocessingml/2006/main" xmlns:w14="http://schemas.microsoft.com/office/word/2010/wordml" xmlns:wpg="http://schemas.microsoft.com/office/word/2010/wordprocessingGroup" xmlns:wpi="http://schemas.microsoft.com/office/word/2010/wordprocessingInk" xmlns:wne="http://schemas.microsoft.com/office/word/2006/wordml" xmlns:wps="http://schemas.microsoft.com/office/word/2010/wordprocessingShape" mc:Ignorable="w14 wp14">
+  <w:endnote w:type="separator" w:id="-1">
+    <w:p>
+      <w:pPr>
+        <w:spacing w:after="0" w:line="240" w:lineRule="auto"/>
+      </w:pPr>
+      <w:r>
+        <w:separator/>
+      </w:r>
+    </w:p>
+  </w:endnote>
+  <w:endnote w:type="continuationSeparator" w:id="0">
+    <w:p>
+      <w:pPr>
+        <w:spacing w:after="0" w:line="240" w:lineRule="auto"/>
+      </w:pPr>
+      <w:r>
+        <w:continuationSeparator/>
+      </w:r>
+    </w:p>
+  </w:endnote>
+</w:endnotes>
+</file>
+
+<file path=word/footer1.xml><?xml version="1.0" encoding="utf-8"?>
+<w:ftr xmlns:wpc="http://schemas.microsoft.com/office/word/2010/wordprocessingCanvas" xmlns:mc="http://schemas.openxmlformats.org/markup-compatibility/2006" xmlns:o="urn:schemas-microsoft-com:office:office" xmlns:r="http://schemas.openxmlformats.org/officeDocument/2006/relationships" xmlns:m="http://schemas.openxmlformats.org/officeDocument/2006/math" xmlns:v="urn:schemas-microsoft-com:vml" xmlns:wp14="http://schemas.microsoft.com/office/word/2010/wordprocessingDrawing" xmlns:wp="http://schemas.openxmlformats.org/drawingml/2006/wordprocessingDrawing" xmlns:w10="urn:schemas-microsoft-com:office:word" xmlns:w="http://schemas.openxmlformats.org/wordprocessingml/2006/main" xmlns:w14="http://schemas.microsoft.com/office/word/2010/wordml" xmlns:wpg="http://schemas.microsoft.com/office/word/2010/wordprocessingGroup" xmlns:wpi="http://schemas.microsoft.com/office/word/2010/wordprocessingInk" xmlns:wne="http://schemas.microsoft.com/office/word/2006/wordml" xmlns:wps="http://schemas.microsoft.com/office/word/2010/wordprocessingShape" mc:Ignorable="w14 wp14">
+  <w:sdt>
+    <w:sdtPr>
+      <w:id w:val="1798876713"/>
+      <w:docPartObj>
+        <w:docPartGallery w:val="Page Numbers (Bottom of Page)"/>
+        <w:docPartUnique/>
+      </w:docPartObj>
+    </w:sdtPr>
+    <w:sdtContent>
+      <w:p>
+        <w:pPr>
+          <w:pStyle w:val="Alatunniste"/>
+          <w:jc w:val="right"/>
+        </w:pPr>
+        <w:r>
+          <w:fldChar w:fldCharType="begin"/>
+        </w:r>
+        <w:r>
+          <w:instrText>PAGE   \* MERGEFORMAT</w:instrText>
+        </w:r>
+        <w:r>
+          <w:fldChar w:fldCharType="separate"/>
+        </w:r>
+        <w:r>
+          <w:rPr>
+            <w:noProof/>
+          </w:rPr>
+          <w:t>1</w:t>
+        </w:r>
+        <w:r>
+          <w:fldChar w:fldCharType="end"/>
+        </w:r>
+      </w:p>
+    </w:sdtContent>
+  </w:sdt>
+  <w:p>
+    <w:pPr>
+      <w:pStyle w:val="Alatunniste"/>
+    </w:pPr>
+  </w:p>
+</w:ftr>
+</file>
+
+<file path=word/footnotes.xml><?xml version="1.0" encoding="utf-8"?>
+<w:footnotes xmlns:wpc="http://schemas.microsoft.com/office/word/2010/wordprocessingCanvas" xmlns:mc="http://schemas.openxmlformats.org/markup-compatibility/2006" xmlns:o="urn:schemas-microsoft-com:office:office" xmlns:r="http://schemas.openxmlformats.org/officeDocument/2006/relationships" xmlns:m="http://schemas.openxmlformats.org/officeDocument/2006/math" xmlns:v="urn:schemas-microsoft-com:vml" xmlns:wp14="http://schemas.microsoft.com/office/word/2010/wordprocessingDrawing" xmlns:wp="http://schemas.openxmlformats.org/drawingml/2006/wordprocessingDrawing" xmlns:w10="urn:schemas-microsoft-com:office:word" xmlns:w="http://schemas.openxmlformats.org/wordprocessingml/2006/main" xmlns:w14="http://schemas.microsoft.com/office/word/2010/wordml" xmlns:wpg="http://schemas.microsoft.com/office/word/2010/wordprocessingGroup" xmlns:wpi="http://schemas.microsoft.com/office/word/2010/wordprocessingInk" xmlns:wne="http://schemas.microsoft.com/office/word/2006/wordml" xmlns:wps="http://schemas.microsoft.com/office/word/2010/wordprocessingShape" mc:Ignorable="w14 wp14">
+  <w:footnote w:type="separator" w:id="-1">
+    <w:p>
+      <w:pPr>
+        <w:spacing w:after="0" w:line="240" w:lineRule="auto"/>
+      </w:pPr>
+      <w:r>
+        <w:separator/>
+      </w:r>
+    </w:p>
+  </w:footnote>
+  <w:footnote w:type="continuationSeparator" w:id="0">
+    <w:p>
+      <w:pPr>
+        <w:spacing w:after="0" w:line="240" w:lineRule="auto"/>
+      </w:pPr>
+      <w:r>
+        <w:continuationSeparator/>
+      </w:r>
+    </w:p>
+  </w:footnote>
+</w:footnotes>
+</file>
+
 <file path=word/numbering.xml><?xml version="1.0" encoding="utf-8"?>
 <w:numbering xmlns:wpc="http://schemas.microsoft.com/office/word/2010/wordprocessingCanvas" xmlns:mc="http://schemas.openxmlformats.org/markup-compatibility/2006" xmlns:o="urn:schemas-microsoft-com:office:office" xmlns:r="http://schemas.openxmlformats.org/officeDocument/2006/relationships" xmlns:m="http://schemas.openxmlformats.org/officeDocument/2006/math" xmlns:v="urn:schemas-microsoft-com:vml" xmlns:wp14="http://schemas.microsoft.com/office/word/2010/wordprocessingDrawing" xmlns:wp="http://schemas.openxmlformats.org/drawingml/2006/wordprocessingDrawing" xmlns:w10="urn:schemas-microsoft-com:office:word" xmlns:w="http://schemas.openxmlformats.org/wordprocessingml/2006/main" xmlns:w14="http://schemas.microsoft.com/office/word/2010/wordml" xmlns:wpg="http://schemas.microsoft.com/office/word/2010/wordprocessingGroup" xmlns:wpi="http://schemas.microsoft.com/office/word/2010/wordprocessingInk" xmlns:wne="http://schemas.microsoft.com/office/word/2006/wordml" xmlns:wps="http://schemas.microsoft.com/office/word/2010/wordprocessingShape" mc:Ignorable="w14 wp14">
   <w:abstractNum w:abstractNumId="0">
@@ -1820,6 +3705,184 @@
     </w:lvl>
   </w:abstractNum>
   <w:abstractNum w:abstractNumId="1">
+    <w:nsid w:val="03823B13"/>
+    <w:multiLevelType w:val="hybridMultilevel"/>
+    <w:tmpl w:val="39143984"/>
+    <w:lvl w:ilvl="0" w:tplc="040B000F">
+      <w:start w:val="1"/>
+      <w:numFmt w:val="decimal"/>
+      <w:lvlText w:val="%1."/>
+      <w:lvlJc w:val="left"/>
+      <w:pPr>
+        <w:ind w:left="360" w:hanging="360"/>
+      </w:pPr>
+      <w:rPr>
+        <w:rFonts w:hint="default"/>
+      </w:rPr>
+    </w:lvl>
+    <w:lvl w:ilvl="1" w:tplc="040B0019" w:tentative="1">
+      <w:start w:val="1"/>
+      <w:numFmt w:val="lowerLetter"/>
+      <w:lvlText w:val="%2."/>
+      <w:lvlJc w:val="left"/>
+      <w:pPr>
+        <w:ind w:left="1080" w:hanging="360"/>
+      </w:pPr>
+    </w:lvl>
+    <w:lvl w:ilvl="2" w:tplc="040B001B" w:tentative="1">
+      <w:start w:val="1"/>
+      <w:numFmt w:val="lowerRoman"/>
+      <w:lvlText w:val="%3."/>
+      <w:lvlJc w:val="right"/>
+      <w:pPr>
+        <w:ind w:left="1800" w:hanging="180"/>
+      </w:pPr>
+    </w:lvl>
+    <w:lvl w:ilvl="3" w:tplc="040B000F" w:tentative="1">
+      <w:start w:val="1"/>
+      <w:numFmt w:val="decimal"/>
+      <w:lvlText w:val="%4."/>
+      <w:lvlJc w:val="left"/>
+      <w:pPr>
+        <w:ind w:left="2520" w:hanging="360"/>
+      </w:pPr>
+    </w:lvl>
+    <w:lvl w:ilvl="4" w:tplc="040B0019" w:tentative="1">
+      <w:start w:val="1"/>
+      <w:numFmt w:val="lowerLetter"/>
+      <w:lvlText w:val="%5."/>
+      <w:lvlJc w:val="left"/>
+      <w:pPr>
+        <w:ind w:left="3240" w:hanging="360"/>
+      </w:pPr>
+    </w:lvl>
+    <w:lvl w:ilvl="5" w:tplc="040B001B" w:tentative="1">
+      <w:start w:val="1"/>
+      <w:numFmt w:val="lowerRoman"/>
+      <w:lvlText w:val="%6."/>
+      <w:lvlJc w:val="right"/>
+      <w:pPr>
+        <w:ind w:left="3960" w:hanging="180"/>
+      </w:pPr>
+    </w:lvl>
+    <w:lvl w:ilvl="6" w:tplc="040B000F" w:tentative="1">
+      <w:start w:val="1"/>
+      <w:numFmt w:val="decimal"/>
+      <w:lvlText w:val="%7."/>
+      <w:lvlJc w:val="left"/>
+      <w:pPr>
+        <w:ind w:left="4680" w:hanging="360"/>
+      </w:pPr>
+    </w:lvl>
+    <w:lvl w:ilvl="7" w:tplc="040B0019" w:tentative="1">
+      <w:start w:val="1"/>
+      <w:numFmt w:val="lowerLetter"/>
+      <w:lvlText w:val="%8."/>
+      <w:lvlJc w:val="left"/>
+      <w:pPr>
+        <w:ind w:left="5400" w:hanging="360"/>
+      </w:pPr>
+    </w:lvl>
+    <w:lvl w:ilvl="8" w:tplc="040B001B" w:tentative="1">
+      <w:start w:val="1"/>
+      <w:numFmt w:val="lowerRoman"/>
+      <w:lvlText w:val="%9."/>
+      <w:lvlJc w:val="right"/>
+      <w:pPr>
+        <w:ind w:left="6120" w:hanging="180"/>
+      </w:pPr>
+    </w:lvl>
+  </w:abstractNum>
+  <w:abstractNum w:abstractNumId="2">
+    <w:nsid w:val="062C78CE"/>
+    <w:multiLevelType w:val="hybridMultilevel"/>
+    <w:tmpl w:val="C59A403C"/>
+    <w:lvl w:ilvl="0" w:tplc="040B000F">
+      <w:start w:val="1"/>
+      <w:numFmt w:val="decimal"/>
+      <w:lvlText w:val="%1."/>
+      <w:lvlJc w:val="left"/>
+      <w:pPr>
+        <w:ind w:left="360" w:hanging="360"/>
+      </w:pPr>
+      <w:rPr>
+        <w:rFonts w:hint="default"/>
+      </w:rPr>
+    </w:lvl>
+    <w:lvl w:ilvl="1" w:tplc="040B0019" w:tentative="1">
+      <w:start w:val="1"/>
+      <w:numFmt w:val="lowerLetter"/>
+      <w:lvlText w:val="%2."/>
+      <w:lvlJc w:val="left"/>
+      <w:pPr>
+        <w:ind w:left="1080" w:hanging="360"/>
+      </w:pPr>
+    </w:lvl>
+    <w:lvl w:ilvl="2" w:tplc="040B001B" w:tentative="1">
+      <w:start w:val="1"/>
+      <w:numFmt w:val="lowerRoman"/>
+      <w:lvlText w:val="%3."/>
+      <w:lvlJc w:val="right"/>
+      <w:pPr>
+        <w:ind w:left="1800" w:hanging="180"/>
+      </w:pPr>
+    </w:lvl>
+    <w:lvl w:ilvl="3" w:tplc="040B000F" w:tentative="1">
+      <w:start w:val="1"/>
+      <w:numFmt w:val="decimal"/>
+      <w:lvlText w:val="%4."/>
+      <w:lvlJc w:val="left"/>
+      <w:pPr>
+        <w:ind w:left="2520" w:hanging="360"/>
+      </w:pPr>
+    </w:lvl>
+    <w:lvl w:ilvl="4" w:tplc="040B0019" w:tentative="1">
+      <w:start w:val="1"/>
+      <w:numFmt w:val="lowerLetter"/>
+      <w:lvlText w:val="%5."/>
+      <w:lvlJc w:val="left"/>
+      <w:pPr>
+        <w:ind w:left="3240" w:hanging="360"/>
+      </w:pPr>
+    </w:lvl>
+    <w:lvl w:ilvl="5" w:tplc="040B001B" w:tentative="1">
+      <w:start w:val="1"/>
+      <w:numFmt w:val="lowerRoman"/>
+      <w:lvlText w:val="%6."/>
+      <w:lvlJc w:val="right"/>
+      <w:pPr>
+        <w:ind w:left="3960" w:hanging="180"/>
+      </w:pPr>
+    </w:lvl>
+    <w:lvl w:ilvl="6" w:tplc="040B000F" w:tentative="1">
+      <w:start w:val="1"/>
+      <w:numFmt w:val="decimal"/>
+      <w:lvlText w:val="%7."/>
+      <w:lvlJc w:val="left"/>
+      <w:pPr>
+        <w:ind w:left="4680" w:hanging="360"/>
+      </w:pPr>
+    </w:lvl>
+    <w:lvl w:ilvl="7" w:tplc="040B0019" w:tentative="1">
+      <w:start w:val="1"/>
+      <w:numFmt w:val="lowerLetter"/>
+      <w:lvlText w:val="%8."/>
+      <w:lvlJc w:val="left"/>
+      <w:pPr>
+        <w:ind w:left="5400" w:hanging="360"/>
+      </w:pPr>
+    </w:lvl>
+    <w:lvl w:ilvl="8" w:tplc="040B001B" w:tentative="1">
+      <w:start w:val="1"/>
+      <w:numFmt w:val="lowerRoman"/>
+      <w:lvlText w:val="%9."/>
+      <w:lvlJc w:val="right"/>
+      <w:pPr>
+        <w:ind w:left="6120" w:hanging="180"/>
+      </w:pPr>
+    </w:lvl>
+  </w:abstractNum>
+  <w:abstractNum w:abstractNumId="3">
     <w:nsid w:val="08F85199"/>
     <w:multiLevelType w:val="hybridMultilevel"/>
     <w:tmpl w:val="6D70B8A4"/>
@@ -1908,7 +3971,7 @@
       </w:pPr>
     </w:lvl>
   </w:abstractNum>
-  <w:abstractNum w:abstractNumId="2">
+  <w:abstractNum w:abstractNumId="4">
     <w:nsid w:val="11F638F8"/>
     <w:multiLevelType w:val="hybridMultilevel"/>
     <w:tmpl w:val="8126F9C8"/>
@@ -1997,7 +4060,7 @@
       </w:pPr>
     </w:lvl>
   </w:abstractNum>
-  <w:abstractNum w:abstractNumId="3">
+  <w:abstractNum w:abstractNumId="5">
     <w:nsid w:val="161A1E99"/>
     <w:multiLevelType w:val="hybridMultilevel"/>
     <w:tmpl w:val="A9F6F338"/>
@@ -2086,7 +4149,7 @@
       </w:pPr>
     </w:lvl>
   </w:abstractNum>
-  <w:abstractNum w:abstractNumId="4">
+  <w:abstractNum w:abstractNumId="6">
     <w:nsid w:val="17D61D59"/>
     <w:multiLevelType w:val="hybridMultilevel"/>
     <w:tmpl w:val="AC8280B2"/>
@@ -2175,7 +4238,96 @@
       </w:pPr>
     </w:lvl>
   </w:abstractNum>
-  <w:abstractNum w:abstractNumId="5">
+  <w:abstractNum w:abstractNumId="7">
+    <w:nsid w:val="19162506"/>
+    <w:multiLevelType w:val="hybridMultilevel"/>
+    <w:tmpl w:val="498C1786"/>
+    <w:lvl w:ilvl="0" w:tplc="040B000F">
+      <w:start w:val="1"/>
+      <w:numFmt w:val="decimal"/>
+      <w:lvlText w:val="%1."/>
+      <w:lvlJc w:val="left"/>
+      <w:pPr>
+        <w:ind w:left="360" w:hanging="360"/>
+      </w:pPr>
+      <w:rPr>
+        <w:rFonts w:hint="default"/>
+      </w:rPr>
+    </w:lvl>
+    <w:lvl w:ilvl="1" w:tplc="040B0019" w:tentative="1">
+      <w:start w:val="1"/>
+      <w:numFmt w:val="lowerLetter"/>
+      <w:lvlText w:val="%2."/>
+      <w:lvlJc w:val="left"/>
+      <w:pPr>
+        <w:ind w:left="1080" w:hanging="360"/>
+      </w:pPr>
+    </w:lvl>
+    <w:lvl w:ilvl="2" w:tplc="040B001B" w:tentative="1">
+      <w:start w:val="1"/>
+      <w:numFmt w:val="lowerRoman"/>
+      <w:lvlText w:val="%3."/>
+      <w:lvlJc w:val="right"/>
+      <w:pPr>
+        <w:ind w:left="1800" w:hanging="180"/>
+      </w:pPr>
+    </w:lvl>
+    <w:lvl w:ilvl="3" w:tplc="040B000F" w:tentative="1">
+      <w:start w:val="1"/>
+      <w:numFmt w:val="decimal"/>
+      <w:lvlText w:val="%4."/>
+      <w:lvlJc w:val="left"/>
+      <w:pPr>
+        <w:ind w:left="2520" w:hanging="360"/>
+      </w:pPr>
+    </w:lvl>
+    <w:lvl w:ilvl="4" w:tplc="040B0019" w:tentative="1">
+      <w:start w:val="1"/>
+      <w:numFmt w:val="lowerLetter"/>
+      <w:lvlText w:val="%5."/>
+      <w:lvlJc w:val="left"/>
+      <w:pPr>
+        <w:ind w:left="3240" w:hanging="360"/>
+      </w:pPr>
+    </w:lvl>
+    <w:lvl w:ilvl="5" w:tplc="040B001B" w:tentative="1">
+      <w:start w:val="1"/>
+      <w:numFmt w:val="lowerRoman"/>
+      <w:lvlText w:val="%6."/>
+      <w:lvlJc w:val="right"/>
+      <w:pPr>
+        <w:ind w:left="3960" w:hanging="180"/>
+      </w:pPr>
+    </w:lvl>
+    <w:lvl w:ilvl="6" w:tplc="040B000F" w:tentative="1">
+      <w:start w:val="1"/>
+      <w:numFmt w:val="decimal"/>
+      <w:lvlText w:val="%7."/>
+      <w:lvlJc w:val="left"/>
+      <w:pPr>
+        <w:ind w:left="4680" w:hanging="360"/>
+      </w:pPr>
+    </w:lvl>
+    <w:lvl w:ilvl="7" w:tplc="040B0019" w:tentative="1">
+      <w:start w:val="1"/>
+      <w:numFmt w:val="lowerLetter"/>
+      <w:lvlText w:val="%8."/>
+      <w:lvlJc w:val="left"/>
+      <w:pPr>
+        <w:ind w:left="5400" w:hanging="360"/>
+      </w:pPr>
+    </w:lvl>
+    <w:lvl w:ilvl="8" w:tplc="040B001B" w:tentative="1">
+      <w:start w:val="1"/>
+      <w:numFmt w:val="lowerRoman"/>
+      <w:lvlText w:val="%9."/>
+      <w:lvlJc w:val="right"/>
+      <w:pPr>
+        <w:ind w:left="6120" w:hanging="180"/>
+      </w:pPr>
+    </w:lvl>
+  </w:abstractNum>
+  <w:abstractNum w:abstractNumId="8">
     <w:nsid w:val="269E4126"/>
     <w:multiLevelType w:val="hybridMultilevel"/>
     <w:tmpl w:val="2CEA5FDC"/>
@@ -2264,7 +4416,7 @@
       </w:pPr>
     </w:lvl>
   </w:abstractNum>
-  <w:abstractNum w:abstractNumId="6">
+  <w:abstractNum w:abstractNumId="9">
     <w:nsid w:val="2A460CB1"/>
     <w:multiLevelType w:val="hybridMultilevel"/>
     <w:tmpl w:val="AE50A766"/>
@@ -2353,7 +4505,7 @@
       </w:pPr>
     </w:lvl>
   </w:abstractNum>
-  <w:abstractNum w:abstractNumId="7">
+  <w:abstractNum w:abstractNumId="10">
     <w:nsid w:val="32DA169E"/>
     <w:multiLevelType w:val="hybridMultilevel"/>
     <w:tmpl w:val="AF2C9BC2"/>
@@ -2466,7 +4618,7 @@
       </w:rPr>
     </w:lvl>
   </w:abstractNum>
-  <w:abstractNum w:abstractNumId="8">
+  <w:abstractNum w:abstractNumId="11">
     <w:nsid w:val="362D0D35"/>
     <w:multiLevelType w:val="hybridMultilevel"/>
     <w:tmpl w:val="F09ACB54"/>
@@ -2555,10 +4707,10 @@
       </w:pPr>
     </w:lvl>
   </w:abstractNum>
-  <w:abstractNum w:abstractNumId="9">
+  <w:abstractNum w:abstractNumId="12">
     <w:nsid w:val="3A6B5443"/>
     <w:multiLevelType w:val="hybridMultilevel"/>
-    <w:tmpl w:val="A694F89A"/>
+    <w:tmpl w:val="5DA27334"/>
     <w:lvl w:ilvl="0" w:tplc="040B0001">
       <w:start w:val="1"/>
       <w:numFmt w:val="bullet"/>
@@ -2571,7 +4723,7 @@
         <w:rFonts w:ascii="Symbol" w:hAnsi="Symbol" w:hint="default"/>
       </w:rPr>
     </w:lvl>
-    <w:lvl w:ilvl="1" w:tplc="040B0003" w:tentative="1">
+    <w:lvl w:ilvl="1" w:tplc="040B0003">
       <w:start w:val="1"/>
       <w:numFmt w:val="bullet"/>
       <w:lvlText w:val="o"/>
@@ -2668,7 +4820,7 @@
       </w:rPr>
     </w:lvl>
   </w:abstractNum>
-  <w:abstractNum w:abstractNumId="10">
+  <w:abstractNum w:abstractNumId="13">
     <w:nsid w:val="53275402"/>
     <w:multiLevelType w:val="hybridMultilevel"/>
     <w:tmpl w:val="3110BD44"/>
@@ -2781,7 +4933,7 @@
       </w:rPr>
     </w:lvl>
   </w:abstractNum>
-  <w:abstractNum w:abstractNumId="11">
+  <w:abstractNum w:abstractNumId="14">
     <w:nsid w:val="61DF7C34"/>
     <w:multiLevelType w:val="hybridMultilevel"/>
     <w:tmpl w:val="FA789A50"/>
@@ -2870,7 +5022,7 @@
       </w:pPr>
     </w:lvl>
   </w:abstractNum>
-  <w:abstractNum w:abstractNumId="12">
+  <w:abstractNum w:abstractNumId="15">
     <w:nsid w:val="653E3EAC"/>
     <w:multiLevelType w:val="hybridMultilevel"/>
     <w:tmpl w:val="95FC9034"/>
@@ -2959,7 +5111,7 @@
       </w:pPr>
     </w:lvl>
   </w:abstractNum>
-  <w:abstractNum w:abstractNumId="13">
+  <w:abstractNum w:abstractNumId="16">
     <w:nsid w:val="72C965F3"/>
     <w:multiLevelType w:val="hybridMultilevel"/>
     <w:tmpl w:val="5C42B062"/>
@@ -3048,7 +5200,7 @@
       </w:pPr>
     </w:lvl>
   </w:abstractNum>
-  <w:abstractNum w:abstractNumId="14">
+  <w:abstractNum w:abstractNumId="17">
     <w:nsid w:val="73B11E73"/>
     <w:multiLevelType w:val="hybridMultilevel"/>
     <w:tmpl w:val="519EB0D0"/>
@@ -3137,7 +5289,7 @@
       </w:pPr>
     </w:lvl>
   </w:abstractNum>
-  <w:abstractNum w:abstractNumId="15">
+  <w:abstractNum w:abstractNumId="18">
     <w:nsid w:val="7BBA7502"/>
     <w:multiLevelType w:val="hybridMultilevel"/>
     <w:tmpl w:val="1876BC5A"/>
@@ -3251,52 +5403,61 @@
     </w:lvl>
   </w:abstractNum>
   <w:num w:numId="1">
-    <w:abstractNumId w:val="2"/>
+    <w:abstractNumId w:val="4"/>
   </w:num>
   <w:num w:numId="2">
+    <w:abstractNumId w:val="11"/>
+  </w:num>
+  <w:num w:numId="3">
+    <w:abstractNumId w:val="5"/>
+  </w:num>
+  <w:num w:numId="4">
+    <w:abstractNumId w:val="15"/>
+  </w:num>
+  <w:num w:numId="5">
+    <w:abstractNumId w:val="14"/>
+  </w:num>
+  <w:num w:numId="6">
+    <w:abstractNumId w:val="17"/>
+  </w:num>
+  <w:num w:numId="7">
+    <w:abstractNumId w:val="16"/>
+  </w:num>
+  <w:num w:numId="8">
     <w:abstractNumId w:val="8"/>
   </w:num>
-  <w:num w:numId="3">
+  <w:num w:numId="9">
     <w:abstractNumId w:val="3"/>
   </w:num>
-  <w:num w:numId="4">
-    <w:abstractNumId w:val="12"/>
-  </w:num>
-  <w:num w:numId="5">
-    <w:abstractNumId w:val="11"/>
-  </w:num>
-  <w:num w:numId="6">
-    <w:abstractNumId w:val="14"/>
-  </w:num>
-  <w:num w:numId="7">
-    <w:abstractNumId w:val="13"/>
-  </w:num>
-  <w:num w:numId="8">
-    <w:abstractNumId w:val="5"/>
-  </w:num>
-  <w:num w:numId="9">
-    <w:abstractNumId w:val="1"/>
-  </w:num>
   <w:num w:numId="10">
-    <w:abstractNumId w:val="6"/>
+    <w:abstractNumId w:val="9"/>
   </w:num>
   <w:num w:numId="11">
     <w:abstractNumId w:val="0"/>
   </w:num>
   <w:num w:numId="12">
+    <w:abstractNumId w:val="13"/>
+  </w:num>
+  <w:num w:numId="13">
+    <w:abstractNumId w:val="6"/>
+  </w:num>
+  <w:num w:numId="14">
+    <w:abstractNumId w:val="18"/>
+  </w:num>
+  <w:num w:numId="15">
+    <w:abstractNumId w:val="12"/>
+  </w:num>
+  <w:num w:numId="16">
     <w:abstractNumId w:val="10"/>
   </w:num>
-  <w:num w:numId="13">
-    <w:abstractNumId w:val="4"/>
+  <w:num w:numId="17">
+    <w:abstractNumId w:val="2"/>
   </w:num>
-  <w:num w:numId="14">
-    <w:abstractNumId w:val="15"/>
+  <w:num w:numId="18">
+    <w:abstractNumId w:val="7"/>
   </w:num>
-  <w:num w:numId="15">
-    <w:abstractNumId w:val="9"/>
-  </w:num>
-  <w:num w:numId="16">
-    <w:abstractNumId w:val="7"/>
+  <w:num w:numId="19">
+    <w:abstractNumId w:val="1"/>
   </w:num>
 </w:numbering>
 </file>
@@ -3556,6 +5717,119 @@
       <w:szCs w:val="28"/>
     </w:rPr>
   </w:style>
+  <w:style w:type="paragraph" w:styleId="Sisllysluettelonotsikko">
+    <w:name w:val="TOC Heading"/>
+    <w:basedOn w:val="Otsikko1"/>
+    <w:next w:val="Normaali"/>
+    <w:uiPriority w:val="39"/>
+    <w:semiHidden/>
+    <w:unhideWhenUsed/>
+    <w:qFormat/>
+    <w:rsid w:val="00E132EB"/>
+    <w:pPr>
+      <w:outlineLvl w:val="9"/>
+    </w:pPr>
+    <w:rPr>
+      <w:lang w:eastAsia="fi-FI"/>
+    </w:rPr>
+  </w:style>
+  <w:style w:type="paragraph" w:styleId="Sisluet1">
+    <w:name w:val="toc 1"/>
+    <w:basedOn w:val="Normaali"/>
+    <w:next w:val="Normaali"/>
+    <w:autoRedefine/>
+    <w:uiPriority w:val="39"/>
+    <w:unhideWhenUsed/>
+    <w:rsid w:val="00E132EB"/>
+    <w:pPr>
+      <w:spacing w:after="100"/>
+    </w:pPr>
+  </w:style>
+  <w:style w:type="character" w:styleId="Hyperlinkki">
+    <w:name w:val="Hyperlink"/>
+    <w:basedOn w:val="Kappaleenoletusfontti"/>
+    <w:uiPriority w:val="99"/>
+    <w:unhideWhenUsed/>
+    <w:rsid w:val="00E132EB"/>
+    <w:rPr>
+      <w:color w:val="0000FF" w:themeColor="hyperlink"/>
+      <w:u w:val="single"/>
+    </w:rPr>
+  </w:style>
+  <w:style w:type="paragraph" w:styleId="Seliteteksti">
+    <w:name w:val="Balloon Text"/>
+    <w:basedOn w:val="Normaali"/>
+    <w:link w:val="SelitetekstiChar"/>
+    <w:uiPriority w:val="99"/>
+    <w:semiHidden/>
+    <w:unhideWhenUsed/>
+    <w:rsid w:val="00E132EB"/>
+    <w:pPr>
+      <w:spacing w:after="0" w:line="240" w:lineRule="auto"/>
+    </w:pPr>
+    <w:rPr>
+      <w:rFonts w:ascii="Tahoma" w:hAnsi="Tahoma" w:cs="Tahoma"/>
+      <w:sz w:val="16"/>
+      <w:szCs w:val="16"/>
+    </w:rPr>
+  </w:style>
+  <w:style w:type="character" w:customStyle="1" w:styleId="SelitetekstiChar">
+    <w:name w:val="Seliteteksti Char"/>
+    <w:basedOn w:val="Kappaleenoletusfontti"/>
+    <w:link w:val="Seliteteksti"/>
+    <w:uiPriority w:val="99"/>
+    <w:semiHidden/>
+    <w:rsid w:val="00E132EB"/>
+    <w:rPr>
+      <w:rFonts w:ascii="Tahoma" w:hAnsi="Tahoma" w:cs="Tahoma"/>
+      <w:sz w:val="16"/>
+      <w:szCs w:val="16"/>
+    </w:rPr>
+  </w:style>
+  <w:style w:type="paragraph" w:styleId="Yltunniste">
+    <w:name w:val="header"/>
+    <w:basedOn w:val="Normaali"/>
+    <w:link w:val="YltunnisteChar"/>
+    <w:uiPriority w:val="99"/>
+    <w:unhideWhenUsed/>
+    <w:rsid w:val="00AC46F1"/>
+    <w:pPr>
+      <w:tabs>
+        <w:tab w:val="center" w:pos="4819"/>
+        <w:tab w:val="right" w:pos="9638"/>
+      </w:tabs>
+      <w:spacing w:after="0" w:line="240" w:lineRule="auto"/>
+    </w:pPr>
+  </w:style>
+  <w:style w:type="character" w:customStyle="1" w:styleId="YltunnisteChar">
+    <w:name w:val="Ylätunniste Char"/>
+    <w:basedOn w:val="Kappaleenoletusfontti"/>
+    <w:link w:val="Yltunniste"/>
+    <w:uiPriority w:val="99"/>
+    <w:rsid w:val="00AC46F1"/>
+  </w:style>
+  <w:style w:type="paragraph" w:styleId="Alatunniste">
+    <w:name w:val="footer"/>
+    <w:basedOn w:val="Normaali"/>
+    <w:link w:val="AlatunnisteChar"/>
+    <w:uiPriority w:val="99"/>
+    <w:unhideWhenUsed/>
+    <w:rsid w:val="00AC46F1"/>
+    <w:pPr>
+      <w:tabs>
+        <w:tab w:val="center" w:pos="4819"/>
+        <w:tab w:val="right" w:pos="9638"/>
+      </w:tabs>
+      <w:spacing w:after="0" w:line="240" w:lineRule="auto"/>
+    </w:pPr>
+  </w:style>
+  <w:style w:type="character" w:customStyle="1" w:styleId="AlatunnisteChar">
+    <w:name w:val="Alatunniste Char"/>
+    <w:basedOn w:val="Kappaleenoletusfontti"/>
+    <w:link w:val="Alatunniste"/>
+    <w:uiPriority w:val="99"/>
+    <w:rsid w:val="00AC46F1"/>
+  </w:style>
 </w:styles>
 </file>
 
@@ -3813,6 +6087,119 @@
       <w:sz w:val="28"/>
       <w:szCs w:val="28"/>
     </w:rPr>
+  </w:style>
+  <w:style w:type="paragraph" w:styleId="Sisllysluettelonotsikko">
+    <w:name w:val="TOC Heading"/>
+    <w:basedOn w:val="Otsikko1"/>
+    <w:next w:val="Normaali"/>
+    <w:uiPriority w:val="39"/>
+    <w:semiHidden/>
+    <w:unhideWhenUsed/>
+    <w:qFormat/>
+    <w:rsid w:val="00E132EB"/>
+    <w:pPr>
+      <w:outlineLvl w:val="9"/>
+    </w:pPr>
+    <w:rPr>
+      <w:lang w:eastAsia="fi-FI"/>
+    </w:rPr>
+  </w:style>
+  <w:style w:type="paragraph" w:styleId="Sisluet1">
+    <w:name w:val="toc 1"/>
+    <w:basedOn w:val="Normaali"/>
+    <w:next w:val="Normaali"/>
+    <w:autoRedefine/>
+    <w:uiPriority w:val="39"/>
+    <w:unhideWhenUsed/>
+    <w:rsid w:val="00E132EB"/>
+    <w:pPr>
+      <w:spacing w:after="100"/>
+    </w:pPr>
+  </w:style>
+  <w:style w:type="character" w:styleId="Hyperlinkki">
+    <w:name w:val="Hyperlink"/>
+    <w:basedOn w:val="Kappaleenoletusfontti"/>
+    <w:uiPriority w:val="99"/>
+    <w:unhideWhenUsed/>
+    <w:rsid w:val="00E132EB"/>
+    <w:rPr>
+      <w:color w:val="0000FF" w:themeColor="hyperlink"/>
+      <w:u w:val="single"/>
+    </w:rPr>
+  </w:style>
+  <w:style w:type="paragraph" w:styleId="Seliteteksti">
+    <w:name w:val="Balloon Text"/>
+    <w:basedOn w:val="Normaali"/>
+    <w:link w:val="SelitetekstiChar"/>
+    <w:uiPriority w:val="99"/>
+    <w:semiHidden/>
+    <w:unhideWhenUsed/>
+    <w:rsid w:val="00E132EB"/>
+    <w:pPr>
+      <w:spacing w:after="0" w:line="240" w:lineRule="auto"/>
+    </w:pPr>
+    <w:rPr>
+      <w:rFonts w:ascii="Tahoma" w:hAnsi="Tahoma" w:cs="Tahoma"/>
+      <w:sz w:val="16"/>
+      <w:szCs w:val="16"/>
+    </w:rPr>
+  </w:style>
+  <w:style w:type="character" w:customStyle="1" w:styleId="SelitetekstiChar">
+    <w:name w:val="Seliteteksti Char"/>
+    <w:basedOn w:val="Kappaleenoletusfontti"/>
+    <w:link w:val="Seliteteksti"/>
+    <w:uiPriority w:val="99"/>
+    <w:semiHidden/>
+    <w:rsid w:val="00E132EB"/>
+    <w:rPr>
+      <w:rFonts w:ascii="Tahoma" w:hAnsi="Tahoma" w:cs="Tahoma"/>
+      <w:sz w:val="16"/>
+      <w:szCs w:val="16"/>
+    </w:rPr>
+  </w:style>
+  <w:style w:type="paragraph" w:styleId="Yltunniste">
+    <w:name w:val="header"/>
+    <w:basedOn w:val="Normaali"/>
+    <w:link w:val="YltunnisteChar"/>
+    <w:uiPriority w:val="99"/>
+    <w:unhideWhenUsed/>
+    <w:rsid w:val="00AC46F1"/>
+    <w:pPr>
+      <w:tabs>
+        <w:tab w:val="center" w:pos="4819"/>
+        <w:tab w:val="right" w:pos="9638"/>
+      </w:tabs>
+      <w:spacing w:after="0" w:line="240" w:lineRule="auto"/>
+    </w:pPr>
+  </w:style>
+  <w:style w:type="character" w:customStyle="1" w:styleId="YltunnisteChar">
+    <w:name w:val="Ylätunniste Char"/>
+    <w:basedOn w:val="Kappaleenoletusfontti"/>
+    <w:link w:val="Yltunniste"/>
+    <w:uiPriority w:val="99"/>
+    <w:rsid w:val="00AC46F1"/>
+  </w:style>
+  <w:style w:type="paragraph" w:styleId="Alatunniste">
+    <w:name w:val="footer"/>
+    <w:basedOn w:val="Normaali"/>
+    <w:link w:val="AlatunnisteChar"/>
+    <w:uiPriority w:val="99"/>
+    <w:unhideWhenUsed/>
+    <w:rsid w:val="00AC46F1"/>
+    <w:pPr>
+      <w:tabs>
+        <w:tab w:val="center" w:pos="4819"/>
+        <w:tab w:val="right" w:pos="9638"/>
+      </w:tabs>
+      <w:spacing w:after="0" w:line="240" w:lineRule="auto"/>
+    </w:pPr>
+  </w:style>
+  <w:style w:type="character" w:customStyle="1" w:styleId="AlatunnisteChar">
+    <w:name w:val="Alatunniste Char"/>
+    <w:basedOn w:val="Kappaleenoletusfontti"/>
+    <w:link w:val="Alatunniste"/>
+    <w:uiPriority w:val="99"/>
+    <w:rsid w:val="00AC46F1"/>
   </w:style>
 </w:styles>
 </file>
@@ -4107,7 +6494,7 @@
 </file>
 
 <file path=customXml/itemProps1.xml><?xml version="1.0" encoding="utf-8"?>
-<ds:datastoreItem xmlns:ds="http://schemas.openxmlformats.org/officeDocument/2006/customXml" ds:itemID="{DA0562DD-ECBC-40CF-92F8-421ACA7A5828}">
+<ds:datastoreItem xmlns:ds="http://schemas.openxmlformats.org/officeDocument/2006/customXml" ds:itemID="{6B17DCD5-7E13-47E3-AB9E-BF1000B3822C}">
   <ds:schemaRefs>
     <ds:schemaRef ds:uri="http://schemas.openxmlformats.org/officeDocument/2006/bibliography"/>
   </ds:schemaRefs>

</xml_diff>